<commit_message>
mise à jour new base de données au 190421
</commit_message>
<xml_diff>
--- a/Symfony.docx
+++ b/Symfony.docx
@@ -1,6 +1,6 @@
 
 <file path=word/document.xml><?xml version="1.0" encoding="utf-8"?>
-<w:document xmlns:wpc="http://schemas.microsoft.com/office/word/2010/wordprocessingCanvas" xmlns:cx="http://schemas.microsoft.com/office/drawing/2014/chartex" xmlns:cx1="http://schemas.microsoft.com/office/drawing/2015/9/8/chartex" xmlns:cx2="http://schemas.microsoft.com/office/drawing/2015/10/21/chartex" xmlns:cx3="http://schemas.microsoft.com/office/drawing/2016/5/9/chartex" xmlns:cx4="http://schemas.microsoft.com/office/drawing/2016/5/10/chartex" xmlns:cx5="http://schemas.microsoft.com/office/drawing/2016/5/11/chartex" xmlns:cx6="http://schemas.microsoft.com/office/drawing/2016/5/12/chartex" xmlns:cx7="http://schemas.microsoft.com/office/drawing/2016/5/13/chartex" xmlns:cx8="http://schemas.microsoft.com/office/drawing/2016/5/14/chartex" xmlns:mc="http://schemas.openxmlformats.org/markup-compatibility/2006" xmlns:aink="http://schemas.microsoft.com/office/drawing/2016/ink" xmlns:am3d="http://schemas.microsoft.com/office/drawing/2017/model3d" xmlns:o="urn:schemas-microsoft-com:office:office" xmlns:r="http://schemas.openxmlformats.org/officeDocument/2006/relationships" xmlns:m="http://schemas.openxmlformats.org/officeDocument/2006/math" xmlns:v="urn:schemas-microsoft-com:vml" xmlns:wp14="http://schemas.microsoft.com/office/word/2010/wordprocessingDrawing" xmlns:wp="http://schemas.openxmlformats.org/drawingml/2006/wordprocessingDrawing" xmlns:w10="urn:schemas-microsoft-com:office:word" xmlns:w="http://schemas.openxmlformats.org/wordprocessingml/2006/main" xmlns:w14="http://schemas.microsoft.com/office/word/2010/wordml" xmlns:w15="http://schemas.microsoft.com/office/word/2012/wordml" xmlns:w16cex="http://schemas.microsoft.com/office/word/2018/wordml/cex" xmlns:w16cid="http://schemas.microsoft.com/office/word/2016/wordml/cid" xmlns:w16="http://schemas.microsoft.com/office/word/2018/wordml" xmlns:w16se="http://schemas.microsoft.com/office/word/2015/wordml/symex" xmlns:wpg="http://schemas.microsoft.com/office/word/2010/wordprocessingGroup" xmlns:wpi="http://schemas.microsoft.com/office/word/2010/wordprocessingInk" xmlns:wne="http://schemas.microsoft.com/office/word/2006/wordml" xmlns:wps="http://schemas.microsoft.com/office/word/2010/wordprocessingShape" mc:Ignorable="w14 w15 w16se w16cid w16 w16cex wp14">
+<w:document xmlns:wpc="http://schemas.microsoft.com/office/word/2010/wordprocessingCanvas" xmlns:cx="http://schemas.microsoft.com/office/drawing/2014/chartex" xmlns:cx1="http://schemas.microsoft.com/office/drawing/2015/9/8/chartex" xmlns:cx2="http://schemas.microsoft.com/office/drawing/2015/10/21/chartex" xmlns:cx3="http://schemas.microsoft.com/office/drawing/2016/5/9/chartex" xmlns:cx4="http://schemas.microsoft.com/office/drawing/2016/5/10/chartex" xmlns:cx5="http://schemas.microsoft.com/office/drawing/2016/5/11/chartex" xmlns:cx6="http://schemas.microsoft.com/office/drawing/2016/5/12/chartex" xmlns:cx7="http://schemas.microsoft.com/office/drawing/2016/5/13/chartex" xmlns:cx8="http://schemas.microsoft.com/office/drawing/2016/5/14/chartex" xmlns:mc="http://schemas.openxmlformats.org/markup-compatibility/2006" xmlns:aink="http://schemas.microsoft.com/office/drawing/2016/ink" xmlns:am3d="http://schemas.microsoft.com/office/drawing/2017/model3d" xmlns:o="urn:schemas-microsoft-com:office:office" xmlns:r="http://schemas.openxmlformats.org/officeDocument/2006/relationships" xmlns:m="http://schemas.openxmlformats.org/officeDocument/2006/math" xmlns:v="urn:schemas-microsoft-com:vml" xmlns:wp14="http://schemas.microsoft.com/office/word/2010/wordprocessingDrawing" xmlns:wp="http://schemas.openxmlformats.org/drawingml/2006/wordprocessingDrawing" xmlns:w10="urn:schemas-microsoft-com:office:word" xmlns:w="http://schemas.openxmlformats.org/wordprocessingml/2006/main" xmlns:w14="http://schemas.microsoft.com/office/word/2010/wordml" xmlns:w15="http://schemas.microsoft.com/office/word/2012/wordml" xmlns:w16cex="http://schemas.microsoft.com/office/word/2018/wordml/cex" xmlns:w16cid="http://schemas.microsoft.com/office/word/2016/wordml/cid" xmlns:w16="http://schemas.microsoft.com/office/word/2018/wordml" xmlns:w16sdtdh="http://schemas.microsoft.com/office/word/2020/wordml/sdtdatahash" xmlns:w16se="http://schemas.microsoft.com/office/word/2015/wordml/symex" xmlns:wpg="http://schemas.microsoft.com/office/word/2010/wordprocessingGroup" xmlns:wpi="http://schemas.microsoft.com/office/word/2010/wordprocessingInk" xmlns:wne="http://schemas.microsoft.com/office/word/2006/wordml" xmlns:wps="http://schemas.microsoft.com/office/word/2010/wordprocessingShape" mc:Ignorable="w14 w15 w16se w16cid w16 w16cex w16sdtdh wp14">
   <w:body>
     <w:p>
       <w:pPr>
@@ -52,13 +52,8 @@
     <w:p/>
     <w:p>
       <w:r>
-        <w:t xml:space="preserve">Visual Studio Code est un éditeur de code extensible développé par Microsoft pour Windows, Linux et </w:t>
-      </w:r>
-      <w:proofErr w:type="spellStart"/>
-      <w:r>
-        <w:t>macOS</w:t>
-      </w:r>
-      <w:proofErr w:type="spellEnd"/>
+        <w:t>Visual Studio Code est un éditeur de code extensible développé par Microsoft pour Windows, Linux et macOS</w:t>
+      </w:r>
       <w:r>
         <w:t>.</w:t>
       </w:r>
@@ -245,15 +240,7 @@
         <w:ind w:left="1701" w:hanging="774"/>
       </w:pPr>
       <w:r>
-        <w:t xml:space="preserve">Choisir le serveur approprié et si besoin prendre les applications comme MySQL </w:t>
-      </w:r>
-      <w:proofErr w:type="spellStart"/>
-      <w:r>
-        <w:t>Wordbench</w:t>
-      </w:r>
-      <w:proofErr w:type="spellEnd"/>
-      <w:r>
-        <w:t xml:space="preserve"> ou</w:t>
+        <w:t>Choisir le serveur approprié et si besoin prendre les applications comme MySQL Wordbench ou</w:t>
       </w:r>
       <w:r>
         <w:t xml:space="preserve"> </w:t>
@@ -363,15 +350,7 @@
         <w:t>z</w:t>
       </w:r>
       <w:r>
-        <w:t xml:space="preserve"> de du chemin puis le coller dans le </w:t>
-      </w:r>
-      <w:proofErr w:type="spellStart"/>
-      <w:r>
-        <w:t>path</w:t>
-      </w:r>
-      <w:proofErr w:type="spellEnd"/>
-      <w:r>
-        <w:t>.</w:t>
+        <w:t xml:space="preserve"> de du chemin puis le coller dans le path.</w:t>
       </w:r>
     </w:p>
     <w:p/>
@@ -384,15 +363,7 @@
         </w:numPr>
       </w:pPr>
       <w:r>
-        <w:t xml:space="preserve">Propriété système / informations système / paramètre système avancés / variables d’environnements / sélection de </w:t>
-      </w:r>
-      <w:proofErr w:type="spellStart"/>
-      <w:r>
-        <w:t>path</w:t>
-      </w:r>
-      <w:proofErr w:type="spellEnd"/>
-      <w:r>
-        <w:t xml:space="preserve"> / copie du chemin d’accès. </w:t>
+        <w:t xml:space="preserve">Propriété système / informations système / paramètre système avancés / variables d’environnements / sélection de path / copie du chemin d’accès. </w:t>
       </w:r>
     </w:p>
     <w:p/>
@@ -465,15 +436,7 @@
     <w:p/>
     <w:p>
       <w:r>
-        <w:t xml:space="preserve">Une fois la version choisie, il faut la télécharger. Créez un dossier PHP dans programme file puis déplacez le contenu téléchargé dedans. Même chose que pour MySQL, il faut ajouter la commande au </w:t>
-      </w:r>
-      <w:proofErr w:type="spellStart"/>
-      <w:r>
-        <w:t>path</w:t>
-      </w:r>
-      <w:proofErr w:type="spellEnd"/>
-      <w:r>
-        <w:t xml:space="preserve"> en copiant le chemin d’accès. </w:t>
+        <w:t xml:space="preserve">Une fois la version choisie, il faut la télécharger. Créez un dossier PHP dans programme file puis déplacez le contenu téléchargé dedans. Même chose que pour MySQL, il faut ajouter la commande au path en copiant le chemin d’accès. </w:t>
       </w:r>
     </w:p>
     <w:p/>
@@ -497,15 +460,7 @@
     <w:p/>
     <w:p>
       <w:r>
-        <w:t xml:space="preserve">Voici l’accès au chemin du </w:t>
-      </w:r>
-      <w:proofErr w:type="spellStart"/>
-      <w:r>
-        <w:t>path</w:t>
-      </w:r>
-      <w:proofErr w:type="spellEnd"/>
-      <w:r>
-        <w:t xml:space="preserve"> : </w:t>
+        <w:t xml:space="preserve">Voici l’accès au chemin du path : </w:t>
       </w:r>
     </w:p>
     <w:p/>
@@ -518,15 +473,7 @@
         </w:numPr>
       </w:pPr>
       <w:r>
-        <w:t xml:space="preserve">Propriété système / informations système / paramètre système avancés / variables d’environnements / sélection de </w:t>
-      </w:r>
-      <w:proofErr w:type="spellStart"/>
-      <w:r>
-        <w:t>path</w:t>
-      </w:r>
-      <w:proofErr w:type="spellEnd"/>
-      <w:r>
-        <w:t xml:space="preserve"> / copie du chemin d’accès. </w:t>
+        <w:t xml:space="preserve">Propriété système / informations système / paramètre système avancés / variables d’environnements / sélection de path / copie du chemin d’accès. </w:t>
       </w:r>
     </w:p>
     <w:p/>
@@ -616,15 +563,7 @@
     <w:p/>
     <w:p>
       <w:r>
-        <w:t>Cliquez sur l’exécutable puis suivre les instructions jusqu’au message d’erreur. A partir de ce moment, il faut retourner dans le dossier PHP et faire une copie du fichier php.ini-</w:t>
-      </w:r>
-      <w:proofErr w:type="spellStart"/>
-      <w:r>
-        <w:t>developpement</w:t>
-      </w:r>
-      <w:proofErr w:type="spellEnd"/>
-      <w:r>
-        <w:t xml:space="preserve"> au même endroit et le renommer php.ini. </w:t>
+        <w:t xml:space="preserve">Cliquez sur l’exécutable puis suivre les instructions jusqu’au message d’erreur. A partir de ce moment, il faut retourner dans le dossier PHP et faire une copie du fichier php.ini-developpement au même endroit et le renommer php.ini. </w:t>
       </w:r>
     </w:p>
     <w:p>
@@ -727,13 +666,8 @@
         </w:numPr>
       </w:pPr>
       <w:r>
-        <w:t>extension=</w:t>
-      </w:r>
-      <w:proofErr w:type="spellStart"/>
-      <w:r>
-        <w:t>fileinfo</w:t>
-      </w:r>
-      <w:proofErr w:type="spellEnd"/>
+        <w:t>extension=fileinfo</w:t>
+      </w:r>
     </w:p>
     <w:p>
       <w:pPr>
@@ -756,13 +690,8 @@
         </w:numPr>
       </w:pPr>
       <w:r>
-        <w:t>extension=</w:t>
-      </w:r>
-      <w:proofErr w:type="spellStart"/>
-      <w:r>
-        <w:t>gettext</w:t>
-      </w:r>
-      <w:proofErr w:type="spellEnd"/>
+        <w:t>extension=gettext</w:t>
+      </w:r>
     </w:p>
     <w:p>
       <w:pPr>
@@ -773,13 +702,8 @@
         </w:numPr>
       </w:pPr>
       <w:r>
-        <w:t>extension=</w:t>
-      </w:r>
-      <w:proofErr w:type="spellStart"/>
-      <w:r>
-        <w:t>curl</w:t>
-      </w:r>
-      <w:proofErr w:type="spellEnd"/>
+        <w:t>extension=curl</w:t>
+      </w:r>
     </w:p>
     <w:p>
       <w:pPr>
@@ -790,13 +714,8 @@
         </w:numPr>
       </w:pPr>
       <w:r>
-        <w:t>extension=</w:t>
-      </w:r>
-      <w:proofErr w:type="spellStart"/>
-      <w:r>
-        <w:t>mbstring</w:t>
-      </w:r>
-      <w:proofErr w:type="spellEnd"/>
+        <w:t>extension=mbstring</w:t>
+      </w:r>
     </w:p>
     <w:p>
       <w:pPr>
@@ -807,13 +726,8 @@
         </w:numPr>
       </w:pPr>
       <w:r>
-        <w:t>extension=</w:t>
-      </w:r>
-      <w:proofErr w:type="spellStart"/>
-      <w:r>
-        <w:t>mysqli</w:t>
-      </w:r>
-      <w:proofErr w:type="spellEnd"/>
+        <w:t>extension=mysqli</w:t>
+      </w:r>
     </w:p>
     <w:p>
       <w:pPr>
@@ -824,13 +738,8 @@
         </w:numPr>
       </w:pPr>
       <w:r>
-        <w:t>extension=</w:t>
-      </w:r>
-      <w:proofErr w:type="spellStart"/>
-      <w:r>
-        <w:t>openssl</w:t>
-      </w:r>
-      <w:proofErr w:type="spellEnd"/>
+        <w:t>extension=openssl</w:t>
+      </w:r>
     </w:p>
     <w:p>
       <w:pPr>
@@ -841,13 +750,8 @@
         </w:numPr>
       </w:pPr>
       <w:r>
-        <w:t>extension=</w:t>
-      </w:r>
-      <w:proofErr w:type="spellStart"/>
-      <w:r>
-        <w:t>pdo_mysql</w:t>
-      </w:r>
-      <w:proofErr w:type="spellEnd"/>
+        <w:t>extension=pdo_mysql</w:t>
+      </w:r>
     </w:p>
     <w:p>
       <w:pPr>
@@ -858,28 +762,15 @@
         </w:numPr>
       </w:pPr>
       <w:r>
-        <w:t>extension=</w:t>
-      </w:r>
-      <w:proofErr w:type="spellStart"/>
-      <w:r>
-        <w:t>pdo_sqlite</w:t>
-      </w:r>
-      <w:proofErr w:type="spellEnd"/>
+        <w:t>extension=pdo_sqlite</w:t>
+      </w:r>
     </w:p>
     <w:p/>
     <w:p/>
     <w:p>
       <w:r>
         <w:lastRenderedPageBreak/>
-        <w:t xml:space="preserve">Un peu plus </w:t>
-      </w:r>
-      <w:proofErr w:type="spellStart"/>
-      <w:r>
-        <w:t>au dessus</w:t>
-      </w:r>
-      <w:proofErr w:type="spellEnd"/>
-      <w:r>
-        <w:t>, il faut dé</w:t>
+        <w:t>Un peu plus au dessus, il faut dé</w:t>
       </w:r>
       <w:r>
         <w:t>commenter</w:t>
@@ -897,21 +788,8 @@
           <w:numId w:val="15"/>
         </w:numPr>
       </w:pPr>
-      <w:proofErr w:type="spellStart"/>
-      <w:r>
-        <w:t>extension_dir</w:t>
-      </w:r>
-      <w:proofErr w:type="spellEnd"/>
-      <w:r>
-        <w:t xml:space="preserve"> = "</w:t>
-      </w:r>
-      <w:proofErr w:type="spellStart"/>
-      <w:r>
-        <w:t>ext</w:t>
-      </w:r>
-      <w:proofErr w:type="spellEnd"/>
-      <w:r>
-        <w:t>"</w:t>
+      <w:r>
+        <w:t>extension_dir = "ext"</w:t>
       </w:r>
     </w:p>
     <w:p/>
@@ -995,50 +873,18 @@
       </w:r>
       <w:bookmarkEnd w:id="1"/>
       <w:r>
-        <w:t xml:space="preserve">de composants PHP, un </w:t>
-      </w:r>
-      <w:proofErr w:type="spellStart"/>
-      <w:r>
-        <w:t>framework</w:t>
-      </w:r>
-      <w:proofErr w:type="spellEnd"/>
-      <w:r>
-        <w:t xml:space="preserve"> d'application Web, une philosophie et une communauté - tous travaillant ensemble en harmonie.</w:t>
-      </w:r>
-    </w:p>
-    <w:p/>
-    <w:p>
-      <w:r>
-        <w:t xml:space="preserve">Symfony est un </w:t>
-      </w:r>
-      <w:proofErr w:type="spellStart"/>
-      <w:r>
-        <w:t>framework</w:t>
-      </w:r>
-      <w:proofErr w:type="spellEnd"/>
-      <w:r>
-        <w:t xml:space="preserve"> basé sur le modèle MVC (Model </w:t>
-      </w:r>
-      <w:proofErr w:type="spellStart"/>
-      <w:r>
-        <w:t>View</w:t>
-      </w:r>
-      <w:proofErr w:type="spellEnd"/>
-      <w:r>
-        <w:t xml:space="preserve"> Controller).</w:t>
-      </w:r>
-    </w:p>
-    <w:p>
-      <w:r>
-        <w:t>Pour faire simple, le modèle MVC va nous aider à séparer les requêtes de la base de données (Model) de la logique relative au traitement des demandes (Controller) et au rendu de la présentation (</w:t>
-      </w:r>
-      <w:proofErr w:type="spellStart"/>
-      <w:r>
-        <w:t>View</w:t>
-      </w:r>
-      <w:proofErr w:type="spellEnd"/>
-      <w:r>
-        <w:t>).</w:t>
+        <w:t>de composants PHP, un framework d'application Web, une philosophie et une communauté - tous travaillant ensemble en harmonie.</w:t>
+      </w:r>
+    </w:p>
+    <w:p/>
+    <w:p>
+      <w:r>
+        <w:t>Symfony est un framework basé sur le modèle MVC (Model View Controller).</w:t>
+      </w:r>
+    </w:p>
+    <w:p>
+      <w:r>
+        <w:t>Pour faire simple, le modèle MVC va nous aider à séparer les requêtes de la base de données (Model) de la logique relative au traitement des demandes (Controller) et au rendu de la présentation (View).</w:t>
       </w:r>
     </w:p>
     <w:p/>
@@ -1197,30 +1043,8 @@
         <w:rPr>
           <w:lang w:val="en-US"/>
         </w:rPr>
-        <w:t xml:space="preserve">composer create-project </w:t>
-      </w:r>
-      <w:proofErr w:type="spellStart"/>
-      <w:r>
-        <w:rPr>
-          <w:lang w:val="en-US"/>
-        </w:rPr>
-        <w:t>symfony</w:t>
-      </w:r>
-      <w:proofErr w:type="spellEnd"/>
-      <w:r>
-        <w:rPr>
-          <w:lang w:val="en-US"/>
-        </w:rPr>
-        <w:t xml:space="preserve">/website-skeleton </w:t>
-      </w:r>
-      <w:proofErr w:type="spellStart"/>
-      <w:r>
-        <w:rPr>
-          <w:lang w:val="en-US"/>
-        </w:rPr>
-        <w:t>my_project_name</w:t>
-      </w:r>
-      <w:proofErr w:type="spellEnd"/>
+        <w:t>composer create-project symfony/website-skeleton my_project_name</w:t>
+      </w:r>
     </w:p>
     <w:p/>
     <w:p/>
@@ -1520,13 +1344,8 @@
       <w:pPr>
         <w:ind w:left="708"/>
       </w:pPr>
-      <w:proofErr w:type="spellStart"/>
-      <w:r>
-        <w:t>your-project</w:t>
-      </w:r>
-      <w:proofErr w:type="spellEnd"/>
-      <w:r>
-        <w:t>/</w:t>
+      <w:r>
+        <w:t>your-project/</w:t>
       </w:r>
     </w:p>
     <w:p>
@@ -1625,11 +1444,9 @@
       <w:r>
         <w:t xml:space="preserve"> bundles. </w:t>
       </w:r>
-      <w:proofErr w:type="spellStart"/>
       <w:r>
         <w:t>php</w:t>
       </w:r>
-      <w:proofErr w:type="spellEnd"/>
     </w:p>
     <w:p>
       <w:pPr>
@@ -1680,35 +1497,59 @@
         <w:t>──</w:t>
       </w:r>
       <w:r>
+        <w:t xml:space="preserve"> routes.yaml</w:t>
+      </w:r>
+    </w:p>
+    <w:p>
+      <w:pPr>
+        <w:ind w:left="708"/>
+      </w:pPr>
+      <w:r>
         <w:t xml:space="preserve"> </w:t>
       </w:r>
-      <w:proofErr w:type="spellStart"/>
-      <w:r>
-        <w:t>routes.yaml</w:t>
-      </w:r>
-      <w:proofErr w:type="spellEnd"/>
+      <w:r>
+        <w:t xml:space="preserve">   └── services.yaml</w:t>
+      </w:r>
     </w:p>
     <w:p>
       <w:pPr>
         <w:ind w:left="708"/>
       </w:pPr>
       <w:r>
+        <w:rPr>
+          <w:rFonts w:ascii="Arial" w:hAnsi="Arial" w:cs="Arial"/>
+        </w:rPr>
         <w:t xml:space="preserve"> </w:t>
       </w:r>
       <w:r>
-        <w:t xml:space="preserve">   └── </w:t>
-      </w:r>
-      <w:proofErr w:type="spellStart"/>
-      <w:r>
-        <w:t>services.yaml</w:t>
-      </w:r>
-      <w:proofErr w:type="spellEnd"/>
+        <w:rPr>
+          <w:rFonts w:ascii="Calibri" w:hAnsi="Calibri" w:cs="Calibri"/>
+        </w:rPr>
+        <w:t>──</w:t>
+      </w:r>
+      <w:r>
+        <w:t xml:space="preserve"> public/</w:t>
+      </w:r>
     </w:p>
     <w:p>
       <w:pPr>
         <w:ind w:left="708"/>
       </w:pPr>
       <w:r>
+        <w:t xml:space="preserve"> </w:t>
+      </w:r>
+      <w:r>
+        <w:t xml:space="preserve">   └── index. </w:t>
+      </w:r>
+      <w:r>
+        <w:t>php</w:t>
+      </w:r>
+    </w:p>
+    <w:p>
+      <w:pPr>
+        <w:ind w:left="708"/>
+      </w:pPr>
+      <w:r>
         <w:rPr>
           <w:rFonts w:ascii="Arial" w:hAnsi="Arial" w:cs="Arial"/>
         </w:rPr>
@@ -1721,7 +1562,7 @@
         <w:t>──</w:t>
       </w:r>
       <w:r>
-        <w:t xml:space="preserve"> public/</w:t>
+        <w:t xml:space="preserve"> src/</w:t>
       </w:r>
     </w:p>
     <w:p>
@@ -1732,19 +1573,40 @@
         <w:t xml:space="preserve"> </w:t>
       </w:r>
       <w:r>
-        <w:t xml:space="preserve">   └── index. </w:t>
-      </w:r>
-      <w:proofErr w:type="spellStart"/>
-      <w:r>
-        <w:t>php</w:t>
-      </w:r>
-      <w:proofErr w:type="spellEnd"/>
+        <w:t xml:space="preserve">   </w:t>
+      </w:r>
+      <w:r>
+        <w:rPr>
+          <w:rFonts w:ascii="Arial" w:hAnsi="Arial" w:cs="Arial"/>
+        </w:rPr>
+        <w:t>├</w:t>
+      </w:r>
+      <w:r>
+        <w:rPr>
+          <w:rFonts w:ascii="Calibri" w:hAnsi="Calibri" w:cs="Calibri"/>
+        </w:rPr>
+        <w:t>──</w:t>
+      </w:r>
+      <w:r>
+        <w:t xml:space="preserve"> ...</w:t>
+      </w:r>
     </w:p>
     <w:p>
       <w:pPr>
         <w:ind w:left="708"/>
       </w:pPr>
       <w:r>
+        <w:t xml:space="preserve"> </w:t>
+      </w:r>
+      <w:r>
+        <w:t xml:space="preserve">   └── Kernel.php</w:t>
+      </w:r>
+    </w:p>
+    <w:p>
+      <w:pPr>
+        <w:ind w:left="708"/>
+      </w:pPr>
+      <w:r>
         <w:rPr>
           <w:rFonts w:ascii="Arial" w:hAnsi="Arial" w:cs="Arial"/>
         </w:rPr>
@@ -1757,7 +1619,7 @@
         <w:t>──</w:t>
       </w:r>
       <w:r>
-        <w:t xml:space="preserve"> src/</w:t>
+        <w:t xml:space="preserve"> templates/</w:t>
       </w:r>
     </w:p>
     <w:p>
@@ -1765,16 +1627,30 @@
         <w:ind w:left="708"/>
       </w:pPr>
       <w:r>
+        <w:rPr>
+          <w:rFonts w:ascii="Arial" w:hAnsi="Arial" w:cs="Arial"/>
+        </w:rPr>
         <w:t xml:space="preserve"> </w:t>
       </w:r>
       <w:r>
-        <w:t xml:space="preserve">   </w:t>
-      </w:r>
+        <w:rPr>
+          <w:rFonts w:ascii="Calibri" w:hAnsi="Calibri" w:cs="Calibri"/>
+        </w:rPr>
+        <w:t>──</w:t>
+      </w:r>
+      <w:r>
+        <w:t xml:space="preserve"> tests/</w:t>
+      </w:r>
+    </w:p>
+    <w:p>
+      <w:pPr>
+        <w:ind w:left="708"/>
+      </w:pPr>
       <w:r>
         <w:rPr>
           <w:rFonts w:ascii="Arial" w:hAnsi="Arial" w:cs="Arial"/>
         </w:rPr>
-        <w:t>├</w:t>
+        <w:t xml:space="preserve"> </w:t>
       </w:r>
       <w:r>
         <w:rPr>
@@ -1783,7 +1659,7 @@
         <w:t>──</w:t>
       </w:r>
       <w:r>
-        <w:t xml:space="preserve"> ...</w:t>
+        <w:t xml:space="preserve"> translations/</w:t>
       </w:r>
     </w:p>
     <w:p>
@@ -1791,122 +1667,30 @@
         <w:ind w:left="708"/>
       </w:pPr>
       <w:r>
+        <w:rPr>
+          <w:rFonts w:ascii="Arial" w:hAnsi="Arial" w:cs="Arial"/>
+        </w:rPr>
         <w:t xml:space="preserve"> </w:t>
       </w:r>
       <w:r>
-        <w:t xml:space="preserve">   └── </w:t>
-      </w:r>
-      <w:proofErr w:type="spellStart"/>
-      <w:r>
-        <w:t>Kernel.php</w:t>
-      </w:r>
-      <w:proofErr w:type="spellEnd"/>
+        <w:rPr>
+          <w:rFonts w:ascii="Calibri" w:hAnsi="Calibri" w:cs="Calibri"/>
+        </w:rPr>
+        <w:t>──</w:t>
+      </w:r>
+      <w:r>
+        <w:t xml:space="preserve"> var/</w:t>
+      </w:r>
     </w:p>
     <w:p>
       <w:pPr>
         <w:ind w:left="708"/>
       </w:pPr>
       <w:r>
-        <w:rPr>
-          <w:rFonts w:ascii="Arial" w:hAnsi="Arial" w:cs="Arial"/>
-        </w:rPr>
         <w:t xml:space="preserve"> </w:t>
       </w:r>
       <w:r>
-        <w:rPr>
-          <w:rFonts w:ascii="Calibri" w:hAnsi="Calibri" w:cs="Calibri"/>
-        </w:rPr>
-        <w:t>──</w:t>
-      </w:r>
-      <w:r>
-        <w:t xml:space="preserve"> </w:t>
-      </w:r>
-      <w:proofErr w:type="spellStart"/>
-      <w:r>
-        <w:t>templates</w:t>
-      </w:r>
-      <w:proofErr w:type="spellEnd"/>
-      <w:r>
-        <w:t>/</w:t>
-      </w:r>
-    </w:p>
-    <w:p>
-      <w:pPr>
-        <w:ind w:left="708"/>
-      </w:pPr>
-      <w:r>
-        <w:rPr>
-          <w:rFonts w:ascii="Arial" w:hAnsi="Arial" w:cs="Arial"/>
-        </w:rPr>
-        <w:t xml:space="preserve"> </w:t>
-      </w:r>
-      <w:r>
-        <w:rPr>
-          <w:rFonts w:ascii="Calibri" w:hAnsi="Calibri" w:cs="Calibri"/>
-        </w:rPr>
-        <w:t>──</w:t>
-      </w:r>
-      <w:r>
-        <w:t xml:space="preserve"> tests/</w:t>
-      </w:r>
-    </w:p>
-    <w:p>
-      <w:pPr>
-        <w:ind w:left="708"/>
-      </w:pPr>
-      <w:r>
-        <w:rPr>
-          <w:rFonts w:ascii="Arial" w:hAnsi="Arial" w:cs="Arial"/>
-        </w:rPr>
-        <w:t xml:space="preserve"> </w:t>
-      </w:r>
-      <w:r>
-        <w:rPr>
-          <w:rFonts w:ascii="Calibri" w:hAnsi="Calibri" w:cs="Calibri"/>
-        </w:rPr>
-        <w:t>──</w:t>
-      </w:r>
-      <w:r>
-        <w:t xml:space="preserve"> translations/</w:t>
-      </w:r>
-    </w:p>
-    <w:p>
-      <w:pPr>
-        <w:ind w:left="708"/>
-      </w:pPr>
-      <w:r>
-        <w:rPr>
-          <w:rFonts w:ascii="Arial" w:hAnsi="Arial" w:cs="Arial"/>
-        </w:rPr>
-        <w:t xml:space="preserve"> </w:t>
-      </w:r>
-      <w:r>
-        <w:rPr>
-          <w:rFonts w:ascii="Calibri" w:hAnsi="Calibri" w:cs="Calibri"/>
-        </w:rPr>
-        <w:t>──</w:t>
-      </w:r>
-      <w:r>
-        <w:t xml:space="preserve"> var/</w:t>
-      </w:r>
-    </w:p>
-    <w:p>
-      <w:pPr>
-        <w:ind w:left="708"/>
-      </w:pPr>
-      <w:r>
-        <w:t xml:space="preserve"> </w:t>
-      </w:r>
-      <w:r>
-        <w:t xml:space="preserve">── </w:t>
-      </w:r>
-      <w:proofErr w:type="spellStart"/>
-      <w:r>
-        <w:t>vendor</w:t>
-      </w:r>
-      <w:proofErr w:type="spellEnd"/>
-      <w:r>
-        <w:t>/</w:t>
+        <w:t>── vendor/</w:t>
       </w:r>
     </w:p>
     <w:p>
@@ -1987,15 +1771,7 @@
         </w:numPr>
       </w:pPr>
       <w:r>
-        <w:t xml:space="preserve">public: Ceci est le dossier d’entré de notre application, mais aussi le dossier public, nous allons y mettre </w:t>
-      </w:r>
-      <w:proofErr w:type="spellStart"/>
-      <w:r>
-        <w:t>tout</w:t>
-      </w:r>
-      <w:proofErr w:type="spellEnd"/>
-      <w:r>
-        <w:t xml:space="preserve"> les fichiers accessibles au public. Il contient notamment le contrôleur frontal de Symfony.</w:t>
+        <w:t>public: Ceci est le dossier d’entré de notre application, mais aussi le dossier public, nous allons y mettre tout les fichiers accessibles au public. Il contient notamment le contrôleur frontal de Symfony.</w:t>
       </w:r>
     </w:p>
     <w:p>
@@ -2031,13 +1807,8 @@
           <w:numId w:val="17"/>
         </w:numPr>
       </w:pPr>
-      <w:proofErr w:type="spellStart"/>
-      <w:r>
-        <w:t>templates</w:t>
-      </w:r>
-      <w:proofErr w:type="spellEnd"/>
-      <w:r>
-        <w:t>: Les vues de notre application sont ici, toutes les pages qui vont être affichées à l'écran vont être ici.</w:t>
+      <w:r>
+        <w:t>templates: Les vues de notre application sont ici, toutes les pages qui vont être affichées à l'écran vont être ici.</w:t>
       </w:r>
     </w:p>
     <w:p>
@@ -2079,13 +1850,8 @@
           <w:numId w:val="17"/>
         </w:numPr>
       </w:pPr>
-      <w:proofErr w:type="spellStart"/>
-      <w:r>
-        <w:t>vendor</w:t>
-      </w:r>
-      <w:proofErr w:type="spellEnd"/>
-      <w:r>
-        <w:t>: Ce dossier contient toutes les dépendances créées avec composer.</w:t>
+      <w:r>
+        <w:t>vendor: Ce dossier contient toutes les dépendances créées avec composer.</w:t>
       </w:r>
     </w:p>
     <w:p>
@@ -2106,15 +1872,7 @@
         </w:numPr>
       </w:pPr>
       <w:r>
-        <w:t>.</w:t>
-      </w:r>
-      <w:proofErr w:type="spellStart"/>
-      <w:r>
-        <w:t>env</w:t>
-      </w:r>
-      <w:proofErr w:type="spellEnd"/>
-      <w:r>
-        <w:t>: Ce fichier définit les variables d’environnement de notre application, il définit l’environnement dans lequel nous sommes, développement ou production, les informations de connexion à la BDD, ...</w:t>
+        <w:t>.env: Ce fichier définit les variables d’environnement de notre application, il définit l’environnement dans lequel nous sommes, développement ou production, les informations de connexion à la BDD, ...</w:t>
       </w:r>
     </w:p>
     <w:p/>
@@ -2177,15 +1935,7 @@
     </w:p>
     <w:p>
       <w:r>
-        <w:t xml:space="preserve">Doctrine est ce qu’on appelle un ORM (Object </w:t>
-      </w:r>
-      <w:proofErr w:type="spellStart"/>
-      <w:r>
-        <w:t>Relational</w:t>
-      </w:r>
-      <w:proofErr w:type="spellEnd"/>
-      <w:r>
-        <w:t xml:space="preserve"> Mapper), pour faire simple, il va nous permettre de créer, modifier, supprimer ou récupérer des objets dans la base de données en utilisant des classes.</w:t>
+        <w:t>Doctrine est ce qu’on appelle un ORM (Object Relational Mapper), pour faire simple, il va nous permettre de créer, modifier, supprimer ou récupérer des objets dans la base de données en utilisant des classes.</w:t>
       </w:r>
     </w:p>
     <w:p/>
@@ -2239,23 +1989,7 @@
     </w:p>
     <w:p>
       <w:r>
-        <w:t xml:space="preserve">La route représente le lien entre une URL et un contrôleur. Quand le serveur reçoit une requête HTTP, </w:t>
-      </w:r>
-      <w:proofErr w:type="spellStart"/>
-      <w:r>
-        <w:t>symfony</w:t>
-      </w:r>
-      <w:proofErr w:type="spellEnd"/>
-      <w:r>
-        <w:t xml:space="preserve"> regarde dans le fichier config/</w:t>
-      </w:r>
-      <w:proofErr w:type="spellStart"/>
-      <w:r>
-        <w:t>routes.yaml</w:t>
-      </w:r>
-      <w:proofErr w:type="spellEnd"/>
-      <w:r>
-        <w:t> pour trouver la route, et cette route va définir le contrôleur a appelé dans ce cas.</w:t>
+        <w:t>La route représente le lien entre une URL et un contrôleur. Quand le serveur reçoit une requête HTTP, symfony regarde dans le fichier config/routes.yaml pour trouver la route, et cette route va définir le contrôleur a appelé dans ce cas.</w:t>
       </w:r>
     </w:p>
     <w:p>
@@ -2288,23 +2022,7 @@
     <w:p/>
     <w:p>
       <w:r>
-        <w:t xml:space="preserve">Un espace de travail est une collection virtuelle de dossiers ouverts simultanément dans </w:t>
-      </w:r>
-      <w:proofErr w:type="spellStart"/>
-      <w:r>
-        <w:t>VSCode</w:t>
-      </w:r>
-      <w:proofErr w:type="spellEnd"/>
-      <w:r>
-        <w:t xml:space="preserve"> et définis dans un .code-</w:t>
-      </w:r>
-      <w:proofErr w:type="spellStart"/>
-      <w:r>
-        <w:t>workspacefichier</w:t>
-      </w:r>
-      <w:proofErr w:type="spellEnd"/>
-      <w:r>
-        <w:t>. L'ouverture de ce fichier ouvrira automatiquement la collection de dossiers. C'est ce qu'on appelle un espace de travail "multi-racine".</w:t>
+        <w:t>Un espace de travail est une collection virtuelle de dossiers ouverts simultanément dans VSCode et définis dans un .code-workspacefichier. L'ouverture de ce fichier ouvrira automatiquement la collection de dossiers. C'est ce qu'on appelle un espace de travail "multi-racine".</w:t>
       </w:r>
     </w:p>
     <w:p/>
@@ -2377,15 +2095,7 @@
     </w:p>
     <w:p>
       <w:r>
-        <w:t>Il sera enregistré en tant que .code-</w:t>
-      </w:r>
-      <w:proofErr w:type="spellStart"/>
-      <w:r>
-        <w:t>workspacefichier</w:t>
-      </w:r>
-      <w:proofErr w:type="spellEnd"/>
-      <w:r>
-        <w:t xml:space="preserve"> ( ) et n'est qu'un index de tous les fichiers et dossiers qu'il contient (ou pointe vers) où qu'ils se trouvent sur votre disque dur.</w:t>
+        <w:t>Il sera enregistré en tant que .code-workspacefichier ( ) et n'est qu'un index de tous les fichiers et dossiers qu'il contient (ou pointe vers) où qu'ils se trouvent sur votre disque dur.</w:t>
       </w:r>
     </w:p>
     <w:p/>
@@ -2453,75 +2163,26 @@
           <w:b/>
           <w:bCs/>
         </w:rPr>
-        <w:t xml:space="preserve">Symfony for </w:t>
-      </w:r>
-      <w:proofErr w:type="spellStart"/>
+        <w:t>Symfony for VSCode :</w:t>
+      </w:r>
+      <w:r>
+        <w:t xml:space="preserve"> </w:t>
+      </w:r>
+      <w:r>
+        <w:t>Cette extension vise à aider au développement de projets Symfony2 +, en fournissant une autocomplétion et une visualisation basiques du conteneur Symfony.</w:t>
+      </w:r>
+    </w:p>
+    <w:p/>
+    <w:p>
       <w:r>
         <w:rPr>
           <w:b/>
           <w:bCs/>
         </w:rPr>
-        <w:t>VSCode</w:t>
-      </w:r>
-      <w:proofErr w:type="spellEnd"/>
-      <w:r>
-        <w:rPr>
-          <w:b/>
-          <w:bCs/>
-        </w:rPr>
-        <w:t> :</w:t>
-      </w:r>
-      <w:r>
-        <w:t xml:space="preserve"> </w:t>
-      </w:r>
-      <w:r>
-        <w:t xml:space="preserve">Cette extension vise à aider au développement de projets Symfony2 +, en fournissant une </w:t>
-      </w:r>
-      <w:proofErr w:type="spellStart"/>
-      <w:r>
-        <w:t>autocomplétion</w:t>
-      </w:r>
-      <w:proofErr w:type="spellEnd"/>
-      <w:r>
-        <w:t xml:space="preserve"> et une visualisation basiques du conteneur Symfony.</w:t>
-      </w:r>
-    </w:p>
-    <w:p/>
-    <w:p>
-      <w:proofErr w:type="spellStart"/>
-      <w:r>
-        <w:rPr>
-          <w:b/>
-          <w:bCs/>
-        </w:rPr>
-        <w:t>Xdebug</w:t>
-      </w:r>
-      <w:proofErr w:type="spellEnd"/>
-      <w:r>
-        <w:rPr>
-          <w:b/>
-          <w:bCs/>
-        </w:rPr>
-        <w:t> :</w:t>
-      </w:r>
-      <w:r>
-        <w:t xml:space="preserve"> outil de </w:t>
-      </w:r>
-      <w:proofErr w:type="spellStart"/>
-      <w:r>
-        <w:t>débug</w:t>
-      </w:r>
-      <w:proofErr w:type="spellEnd"/>
-      <w:r>
-        <w:t xml:space="preserve"> pour le langage PHP via </w:t>
-      </w:r>
-      <w:proofErr w:type="spellStart"/>
-      <w:r>
-        <w:t>VSCode</w:t>
-      </w:r>
-      <w:proofErr w:type="spellEnd"/>
-      <w:r>
-        <w:t xml:space="preserve">. </w:t>
+        <w:t>Xdebug :</w:t>
+      </w:r>
+      <w:r>
+        <w:t xml:space="preserve"> outil de débug pour le langage PHP via VSCode. </w:t>
       </w:r>
     </w:p>
     <w:p>
@@ -2541,15 +2202,7 @@
     <w:p/>
     <w:p>
       <w:r>
-        <w:t xml:space="preserve">Ensuite il faut copier les informations que l’on a fait apparaitre pour les copier sur le site internet de </w:t>
-      </w:r>
-      <w:proofErr w:type="spellStart"/>
-      <w:r>
-        <w:t>Xdebug</w:t>
-      </w:r>
-      <w:proofErr w:type="spellEnd"/>
-      <w:r>
-        <w:t xml:space="preserve">. </w:t>
+        <w:t xml:space="preserve">Ensuite il faut copier les informations que l’on a fait apparaitre pour les copier sur le site internet de Xdebug. </w:t>
       </w:r>
     </w:p>
     <w:p/>
@@ -2613,38 +2266,20 @@
     <w:p/>
     <w:p>
       <w:r>
-        <w:t>[</w:t>
-      </w:r>
-      <w:proofErr w:type="spellStart"/>
-      <w:r>
-        <w:t>XDebug</w:t>
-      </w:r>
-      <w:proofErr w:type="spellEnd"/>
-      <w:r>
-        <w:t>]</w:t>
-      </w:r>
-    </w:p>
-    <w:p>
-      <w:proofErr w:type="spellStart"/>
-      <w:r>
-        <w:t>xdebug.remote_enable</w:t>
-      </w:r>
-      <w:proofErr w:type="spellEnd"/>
-      <w:r>
-        <w:t> = 1</w:t>
+        <w:t>[XDebug]</w:t>
+      </w:r>
+    </w:p>
+    <w:p>
+      <w:r>
+        <w:t>xdebug.remote_enable = 1</w:t>
       </w:r>
       <w:r>
         <w:t xml:space="preserve">            * pour activer le débogueur</w:t>
       </w:r>
     </w:p>
     <w:p>
-      <w:proofErr w:type="spellStart"/>
-      <w:r>
-        <w:t>xdebug.remote_autostart</w:t>
-      </w:r>
-      <w:proofErr w:type="spellEnd"/>
-      <w:r>
-        <w:t> = 1</w:t>
+      <w:r>
+        <w:t>xdebug.remote_autostart = 1</w:t>
       </w:r>
       <w:r>
         <w:t xml:space="preserve">       * pour la mise en route automatique</w:t>
@@ -2659,55 +2294,18 @@
     <w:p>
       <w:r>
         <w:lastRenderedPageBreak/>
-        <w:t xml:space="preserve">Afin d'utiliser </w:t>
-      </w:r>
-      <w:proofErr w:type="spellStart"/>
-      <w:r>
-        <w:t>Xdebug</w:t>
-      </w:r>
-      <w:proofErr w:type="spellEnd"/>
-      <w:r>
-        <w:t xml:space="preserve"> dans Visual Studio Code, nous allons installer l'extension PHP </w:t>
-      </w:r>
-      <w:proofErr w:type="spellStart"/>
-      <w:r>
-        <w:t>Debug</w:t>
-      </w:r>
-      <w:proofErr w:type="spellEnd"/>
-      <w:r>
-        <w:t>.</w:t>
-      </w:r>
-    </w:p>
-    <w:p>
-      <w:r>
-        <w:t>Une fois l'extension installée, nous allons nous rendre dans la partie "</w:t>
-      </w:r>
-      <w:proofErr w:type="spellStart"/>
-      <w:r>
-        <w:t>Debug</w:t>
-      </w:r>
-      <w:proofErr w:type="spellEnd"/>
-      <w:r>
-        <w:t xml:space="preserve">" de VS Code </w:t>
-      </w:r>
-      <w:proofErr w:type="spellStart"/>
-      <w:r>
-        <w:t>Debug</w:t>
-      </w:r>
-      <w:proofErr w:type="spellEnd"/>
-    </w:p>
-    <w:p/>
-    <w:p>
-      <w:r>
-        <w:t>Dans cette partie, la 1ère fois que nous y accédons dans un projet, VS Code nous propose de créer un fichier "</w:t>
-      </w:r>
-      <w:proofErr w:type="spellStart"/>
-      <w:r>
-        <w:t>launch.json</w:t>
-      </w:r>
-      <w:proofErr w:type="spellEnd"/>
-      <w:r>
-        <w:t>", ce que nous allons faire.</w:t>
+        <w:t>Afin d'utiliser Xdebug dans Visual Studio Code, nous allons installer l'extension PHP Debug.</w:t>
+      </w:r>
+    </w:p>
+    <w:p>
+      <w:r>
+        <w:t>Une fois l'extension installée, nous allons nous rendre dans la partie "Debug" de VS Code Debug</w:t>
+      </w:r>
+    </w:p>
+    <w:p/>
+    <w:p>
+      <w:r>
+        <w:t>Dans cette partie, la 1ère fois que nous y accédons dans un projet, VS Code nous propose de créer un fichier "launch.json", ce que nous allons faire.</w:t>
       </w:r>
     </w:p>
     <w:p/>
@@ -3965,35 +3563,7 @@
         <w:rPr>
           <w:color w:val="000000"/>
         </w:rPr>
-        <w:t>Il faut 3 fichiers ".</w:t>
-      </w:r>
-      <w:proofErr w:type="spellStart"/>
-      <w:r>
-        <w:rPr>
-          <w:color w:val="000000"/>
-        </w:rPr>
-        <w:t>htaccess</w:t>
-      </w:r>
-      <w:proofErr w:type="spellEnd"/>
-      <w:r>
-        <w:rPr>
-          <w:color w:val="000000"/>
-        </w:rPr>
-        <w:t>" pour rediriger vers les sites créés sous Symfony et placés sous "www/</w:t>
-      </w:r>
-      <w:proofErr w:type="spellStart"/>
-      <w:r>
-        <w:rPr>
-          <w:color w:val="000000"/>
-        </w:rPr>
-        <w:t>symfony</w:t>
-      </w:r>
-      <w:proofErr w:type="spellEnd"/>
-      <w:r>
-        <w:rPr>
-          <w:color w:val="000000"/>
-        </w:rPr>
-        <w:t>".</w:t>
+        <w:t>Il faut 3 fichiers ".htaccess" pour rediriger vers les sites créés sous Symfony et placés sous "www/symfony".</w:t>
       </w:r>
     </w:p>
     <w:p>
@@ -4009,21 +3579,7 @@
         <w:rPr>
           <w:color w:val="000000"/>
         </w:rPr>
-        <w:t>Premier fichier ".</w:t>
-      </w:r>
-      <w:proofErr w:type="spellStart"/>
-      <w:r>
-        <w:rPr>
-          <w:color w:val="000000"/>
-        </w:rPr>
-        <w:t>htaccess</w:t>
-      </w:r>
-      <w:proofErr w:type="spellEnd"/>
-      <w:r>
-        <w:rPr>
-          <w:color w:val="000000"/>
-        </w:rPr>
-        <w:t>" : sous le répertoire d’entrée de l’URL, indiqué par l’hébergeur ("www" chez Online.net) :</w:t>
+        <w:t>Premier fichier ".htaccess" : sous le répertoire d’entrée de l’URL, indiqué par l’hébergeur ("www" chez Online.net) :</w:t>
       </w:r>
     </w:p>
     <w:p>
@@ -4057,55 +3613,7 @@
           <w:bdr w:val="none" w:sz="0" w:space="0" w:color="auto" w:frame="1"/>
           <w:lang w:val="en-US"/>
         </w:rPr>
-        <w:t>&lt;</w:t>
-      </w:r>
-      <w:proofErr w:type="spellStart"/>
-      <w:r>
-        <w:rPr>
-          <w:rFonts w:ascii="Tahoma" w:hAnsi="Tahoma" w:cs="Tahoma"/>
-          <w:color w:val="000000"/>
-          <w:sz w:val="18"/>
-          <w:szCs w:val="18"/>
-          <w:bdr w:val="none" w:sz="0" w:space="0" w:color="auto" w:frame="1"/>
-          <w:lang w:val="en-US"/>
-        </w:rPr>
-        <w:t>IfModule</w:t>
-      </w:r>
-      <w:proofErr w:type="spellEnd"/>
-      <w:r>
-        <w:rPr>
-          <w:rFonts w:ascii="Tahoma" w:hAnsi="Tahoma" w:cs="Tahoma"/>
-          <w:color w:val="000000"/>
-          <w:sz w:val="18"/>
-          <w:szCs w:val="18"/>
-          <w:bdr w:val="none" w:sz="0" w:space="0" w:color="auto" w:frame="1"/>
-          <w:lang w:val="en-US"/>
-        </w:rPr>
-        <w:t xml:space="preserve"> </w:t>
-      </w:r>
-      <w:proofErr w:type="spellStart"/>
-      <w:r>
-        <w:rPr>
-          <w:rFonts w:ascii="Tahoma" w:hAnsi="Tahoma" w:cs="Tahoma"/>
-          <w:color w:val="000000"/>
-          <w:sz w:val="18"/>
-          <w:szCs w:val="18"/>
-          <w:bdr w:val="none" w:sz="0" w:space="0" w:color="auto" w:frame="1"/>
-          <w:lang w:val="en-US"/>
-        </w:rPr>
-        <w:t>mod_rewrite.c</w:t>
-      </w:r>
-      <w:proofErr w:type="spellEnd"/>
-      <w:r>
-        <w:rPr>
-          <w:rFonts w:ascii="Tahoma" w:hAnsi="Tahoma" w:cs="Tahoma"/>
-          <w:color w:val="000000"/>
-          <w:sz w:val="18"/>
-          <w:szCs w:val="18"/>
-          <w:bdr w:val="none" w:sz="0" w:space="0" w:color="auto" w:frame="1"/>
-          <w:lang w:val="en-US"/>
-        </w:rPr>
-        <w:t>&gt;</w:t>
+        <w:t>&lt;IfModule mod_rewrite.c&gt;</w:t>
       </w:r>
     </w:p>
     <w:p>
@@ -4129,31 +3637,7 @@
           <w:bdr w:val="none" w:sz="0" w:space="0" w:color="auto" w:frame="1"/>
           <w:lang w:val="en-US"/>
         </w:rPr>
-        <w:t># redirection "www-</w:t>
-      </w:r>
-      <w:proofErr w:type="spellStart"/>
-      <w:r>
-        <w:rPr>
-          <w:rFonts w:ascii="Tahoma" w:hAnsi="Tahoma" w:cs="Tahoma"/>
-          <w:color w:val="000000"/>
-          <w:sz w:val="18"/>
-          <w:szCs w:val="18"/>
-          <w:bdr w:val="none" w:sz="0" w:space="0" w:color="auto" w:frame="1"/>
-          <w:lang w:val="en-US"/>
-        </w:rPr>
-        <w:t>symfony</w:t>
-      </w:r>
-      <w:proofErr w:type="spellEnd"/>
-      <w:r>
-        <w:rPr>
-          <w:rFonts w:ascii="Tahoma" w:hAnsi="Tahoma" w:cs="Tahoma"/>
-          <w:color w:val="000000"/>
-          <w:sz w:val="18"/>
-          <w:szCs w:val="18"/>
-          <w:bdr w:val="none" w:sz="0" w:space="0" w:color="auto" w:frame="1"/>
-          <w:lang w:val="en-US"/>
-        </w:rPr>
-        <w:t>/public/"</w:t>
+        <w:t># redirection "www-symfony/public/"</w:t>
       </w:r>
     </w:p>
     <w:p>
@@ -4168,7 +3652,6 @@
           <w:szCs w:val="18"/>
         </w:rPr>
       </w:pPr>
-      <w:proofErr w:type="spellStart"/>
       <w:r>
         <w:rPr>
           <w:rFonts w:ascii="Tahoma" w:hAnsi="Tahoma" w:cs="Tahoma"/>
@@ -4178,19 +3661,7 @@
           <w:bdr w:val="none" w:sz="0" w:space="0" w:color="auto" w:frame="1"/>
           <w:lang w:val="en-US"/>
         </w:rPr>
-        <w:t>RewriteEngine</w:t>
-      </w:r>
-      <w:proofErr w:type="spellEnd"/>
-      <w:r>
-        <w:rPr>
-          <w:rFonts w:ascii="Tahoma" w:hAnsi="Tahoma" w:cs="Tahoma"/>
-          <w:color w:val="000000"/>
-          <w:sz w:val="18"/>
-          <w:szCs w:val="18"/>
-          <w:bdr w:val="none" w:sz="0" w:space="0" w:color="auto" w:frame="1"/>
-          <w:lang w:val="en-US"/>
-        </w:rPr>
-        <w:t xml:space="preserve"> On</w:t>
+        <w:t>RewriteEngine On</w:t>
       </w:r>
     </w:p>
     <w:p>
@@ -4205,7 +3676,6 @@
           <w:szCs w:val="18"/>
         </w:rPr>
       </w:pPr>
-      <w:proofErr w:type="spellStart"/>
       <w:r>
         <w:rPr>
           <w:rFonts w:ascii="Tahoma" w:hAnsi="Tahoma" w:cs="Tahoma"/>
@@ -4215,43 +3685,7 @@
           <w:bdr w:val="none" w:sz="0" w:space="0" w:color="auto" w:frame="1"/>
           <w:lang w:val="en-US"/>
         </w:rPr>
-        <w:t>RewriteCond</w:t>
-      </w:r>
-      <w:proofErr w:type="spellEnd"/>
-      <w:r>
-        <w:rPr>
-          <w:rFonts w:ascii="Tahoma" w:hAnsi="Tahoma" w:cs="Tahoma"/>
-          <w:color w:val="000000"/>
-          <w:sz w:val="18"/>
-          <w:szCs w:val="18"/>
-          <w:bdr w:val="none" w:sz="0" w:space="0" w:color="auto" w:frame="1"/>
-          <w:lang w:val="en-US"/>
-        </w:rPr>
-        <w:t xml:space="preserve"> %{REQUEST_URI} !^/www-</w:t>
-      </w:r>
-      <w:proofErr w:type="spellStart"/>
-      <w:r>
-        <w:rPr>
-          <w:rFonts w:ascii="Tahoma" w:hAnsi="Tahoma" w:cs="Tahoma"/>
-          <w:color w:val="000000"/>
-          <w:sz w:val="18"/>
-          <w:szCs w:val="18"/>
-          <w:bdr w:val="none" w:sz="0" w:space="0" w:color="auto" w:frame="1"/>
-          <w:lang w:val="en-US"/>
-        </w:rPr>
-        <w:t>symfony</w:t>
-      </w:r>
-      <w:proofErr w:type="spellEnd"/>
-      <w:r>
-        <w:rPr>
-          <w:rFonts w:ascii="Tahoma" w:hAnsi="Tahoma" w:cs="Tahoma"/>
-          <w:color w:val="000000"/>
-          <w:sz w:val="18"/>
-          <w:szCs w:val="18"/>
-          <w:bdr w:val="none" w:sz="0" w:space="0" w:color="auto" w:frame="1"/>
-          <w:lang w:val="en-US"/>
-        </w:rPr>
-        <w:t>/public/</w:t>
+        <w:t>RewriteCond %{REQUEST_URI} !^/www-symfony/public/</w:t>
       </w:r>
     </w:p>
     <w:p>
@@ -4266,7 +3700,6 @@
           <w:szCs w:val="18"/>
         </w:rPr>
       </w:pPr>
-      <w:proofErr w:type="spellStart"/>
       <w:r>
         <w:rPr>
           <w:rFonts w:ascii="Tahoma" w:hAnsi="Tahoma" w:cs="Tahoma"/>
@@ -4276,43 +3709,7 @@
           <w:bdr w:val="none" w:sz="0" w:space="0" w:color="auto" w:frame="1"/>
           <w:lang w:val="en-US"/>
         </w:rPr>
-        <w:t>RewriteRule</w:t>
-      </w:r>
-      <w:proofErr w:type="spellEnd"/>
-      <w:r>
-        <w:rPr>
-          <w:rFonts w:ascii="Tahoma" w:hAnsi="Tahoma" w:cs="Tahoma"/>
-          <w:color w:val="000000"/>
-          <w:sz w:val="18"/>
-          <w:szCs w:val="18"/>
-          <w:bdr w:val="none" w:sz="0" w:space="0" w:color="auto" w:frame="1"/>
-          <w:lang w:val="en-US"/>
-        </w:rPr>
-        <w:t xml:space="preserve"> ^(.*)$ /www-</w:t>
-      </w:r>
-      <w:proofErr w:type="spellStart"/>
-      <w:r>
-        <w:rPr>
-          <w:rFonts w:ascii="Tahoma" w:hAnsi="Tahoma" w:cs="Tahoma"/>
-          <w:color w:val="000000"/>
-          <w:sz w:val="18"/>
-          <w:szCs w:val="18"/>
-          <w:bdr w:val="none" w:sz="0" w:space="0" w:color="auto" w:frame="1"/>
-          <w:lang w:val="en-US"/>
-        </w:rPr>
-        <w:t>symfony</w:t>
-      </w:r>
-      <w:proofErr w:type="spellEnd"/>
-      <w:r>
-        <w:rPr>
-          <w:rFonts w:ascii="Tahoma" w:hAnsi="Tahoma" w:cs="Tahoma"/>
-          <w:color w:val="000000"/>
-          <w:sz w:val="18"/>
-          <w:szCs w:val="18"/>
-          <w:bdr w:val="none" w:sz="0" w:space="0" w:color="auto" w:frame="1"/>
-          <w:lang w:val="en-US"/>
-        </w:rPr>
-        <w:t>/public/$1 [L]</w:t>
+        <w:t>RewriteRule ^(.*)$ /www-symfony/public/$1 [L]</w:t>
       </w:r>
     </w:p>
     <w:p>
@@ -4335,29 +3732,7 @@
           <w:szCs w:val="18"/>
           <w:bdr w:val="none" w:sz="0" w:space="0" w:color="auto" w:frame="1"/>
         </w:rPr>
-        <w:t>&lt;/</w:t>
-      </w:r>
-      <w:proofErr w:type="spellStart"/>
-      <w:r>
-        <w:rPr>
-          <w:rFonts w:ascii="Tahoma" w:hAnsi="Tahoma" w:cs="Tahoma"/>
-          <w:color w:val="000000"/>
-          <w:sz w:val="18"/>
-          <w:szCs w:val="18"/>
-          <w:bdr w:val="none" w:sz="0" w:space="0" w:color="auto" w:frame="1"/>
-        </w:rPr>
-        <w:t>IfModule</w:t>
-      </w:r>
-      <w:proofErr w:type="spellEnd"/>
-      <w:r>
-        <w:rPr>
-          <w:rFonts w:ascii="Tahoma" w:hAnsi="Tahoma" w:cs="Tahoma"/>
-          <w:color w:val="000000"/>
-          <w:sz w:val="18"/>
-          <w:szCs w:val="18"/>
-          <w:bdr w:val="none" w:sz="0" w:space="0" w:color="auto" w:frame="1"/>
-        </w:rPr>
-        <w:t>&gt;</w:t>
+        <w:t>&lt;/IfModule&gt;</w:t>
       </w:r>
     </w:p>
     <w:p>
@@ -4395,39 +3770,7 @@
           <w:rFonts w:ascii="Calibri" w:hAnsi="Calibri" w:cs="Calibri"/>
           <w:color w:val="000000"/>
         </w:rPr>
-        <w:t>Second fichier ".</w:t>
-      </w:r>
-      <w:proofErr w:type="spellStart"/>
-      <w:r>
-        <w:rPr>
-          <w:rFonts w:ascii="Calibri" w:hAnsi="Calibri" w:cs="Calibri"/>
-          <w:color w:val="000000"/>
-        </w:rPr>
-        <w:t>htaccess</w:t>
-      </w:r>
-      <w:proofErr w:type="spellEnd"/>
-      <w:r>
-        <w:rPr>
-          <w:rFonts w:ascii="Calibri" w:hAnsi="Calibri" w:cs="Calibri"/>
-          <w:color w:val="000000"/>
-        </w:rPr>
-        <w:t>" : sous le répertoire de dépôt du site crée, pour le site Symfony, "www/www-</w:t>
-      </w:r>
-      <w:proofErr w:type="spellStart"/>
-      <w:r>
-        <w:rPr>
-          <w:rFonts w:ascii="Calibri" w:hAnsi="Calibri" w:cs="Calibri"/>
-          <w:color w:val="000000"/>
-        </w:rPr>
-        <w:t>symfony</w:t>
-      </w:r>
-      <w:proofErr w:type="spellEnd"/>
-      <w:r>
-        <w:rPr>
-          <w:rFonts w:ascii="Calibri" w:hAnsi="Calibri" w:cs="Calibri"/>
-          <w:color w:val="000000"/>
-        </w:rPr>
-        <w:t>/" :</w:t>
+        <w:t>Second fichier ".htaccess" : sous le répertoire de dépôt du site crée, pour le site Symfony, "www/www-symfony/" :</w:t>
       </w:r>
     </w:p>
     <w:p>
@@ -4458,47 +3801,7 @@
           <w:bdr w:val="none" w:sz="0" w:space="0" w:color="auto" w:frame="1"/>
           <w:lang w:val="en-US"/>
         </w:rPr>
-        <w:t>&lt;</w:t>
-      </w:r>
-      <w:proofErr w:type="spellStart"/>
-      <w:r>
-        <w:rPr>
-          <w:rFonts w:ascii="Tahoma" w:hAnsi="Tahoma" w:cs="Tahoma"/>
-          <w:color w:val="000000"/>
-          <w:bdr w:val="none" w:sz="0" w:space="0" w:color="auto" w:frame="1"/>
-          <w:lang w:val="en-US"/>
-        </w:rPr>
-        <w:t>IfModule</w:t>
-      </w:r>
-      <w:proofErr w:type="spellEnd"/>
-      <w:r>
-        <w:rPr>
-          <w:rFonts w:ascii="Tahoma" w:hAnsi="Tahoma" w:cs="Tahoma"/>
-          <w:color w:val="000000"/>
-          <w:bdr w:val="none" w:sz="0" w:space="0" w:color="auto" w:frame="1"/>
-          <w:lang w:val="en-US"/>
-        </w:rPr>
-        <w:t xml:space="preserve"> </w:t>
-      </w:r>
-      <w:proofErr w:type="spellStart"/>
-      <w:r>
-        <w:rPr>
-          <w:rFonts w:ascii="Tahoma" w:hAnsi="Tahoma" w:cs="Tahoma"/>
-          <w:color w:val="000000"/>
-          <w:bdr w:val="none" w:sz="0" w:space="0" w:color="auto" w:frame="1"/>
-          <w:lang w:val="en-US"/>
-        </w:rPr>
-        <w:t>mod_rewrite.c</w:t>
-      </w:r>
-      <w:proofErr w:type="spellEnd"/>
-      <w:r>
-        <w:rPr>
-          <w:rFonts w:ascii="Tahoma" w:hAnsi="Tahoma" w:cs="Tahoma"/>
-          <w:color w:val="000000"/>
-          <w:bdr w:val="none" w:sz="0" w:space="0" w:color="auto" w:frame="1"/>
-          <w:lang w:val="en-US"/>
-        </w:rPr>
-        <w:t>&gt;</w:t>
+        <w:t>&lt;IfModule mod_rewrite.c&gt;</w:t>
       </w:r>
     </w:p>
     <w:p>
@@ -4511,25 +3814,14 @@
           <w:color w:val="000000"/>
         </w:rPr>
       </w:pPr>
-      <w:proofErr w:type="spellStart"/>
-      <w:r>
-        <w:rPr>
-          <w:rFonts w:ascii="Tahoma" w:hAnsi="Tahoma" w:cs="Tahoma"/>
-          <w:color w:val="000000"/>
-          <w:bdr w:val="none" w:sz="0" w:space="0" w:color="auto" w:frame="1"/>
-          <w:lang w:val="en-US"/>
-        </w:rPr>
-        <w:t>RewriteCond</w:t>
-      </w:r>
-      <w:proofErr w:type="spellEnd"/>
-      <w:r>
-        <w:rPr>
-          <w:rFonts w:ascii="Tahoma" w:hAnsi="Tahoma" w:cs="Tahoma"/>
-          <w:color w:val="000000"/>
-          <w:bdr w:val="none" w:sz="0" w:space="0" w:color="auto" w:frame="1"/>
-          <w:lang w:val="en-US"/>
-        </w:rPr>
-        <w:t xml:space="preserve"> %{REQUEST_URI} !^/public/</w:t>
+      <w:r>
+        <w:rPr>
+          <w:rFonts w:ascii="Tahoma" w:hAnsi="Tahoma" w:cs="Tahoma"/>
+          <w:color w:val="000000"/>
+          <w:bdr w:val="none" w:sz="0" w:space="0" w:color="auto" w:frame="1"/>
+          <w:lang w:val="en-US"/>
+        </w:rPr>
+        <w:t>RewriteCond %{REQUEST_URI} !^/public/</w:t>
       </w:r>
     </w:p>
     <w:p>
@@ -4542,23 +3834,13 @@
           <w:color w:val="000000"/>
         </w:rPr>
       </w:pPr>
-      <w:proofErr w:type="spellStart"/>
-      <w:r>
-        <w:rPr>
-          <w:rFonts w:ascii="Tahoma" w:hAnsi="Tahoma" w:cs="Tahoma"/>
-          <w:color w:val="000000"/>
-          <w:bdr w:val="none" w:sz="0" w:space="0" w:color="auto" w:frame="1"/>
-        </w:rPr>
-        <w:t>RewriteRule</w:t>
-      </w:r>
-      <w:proofErr w:type="spellEnd"/>
-      <w:r>
-        <w:rPr>
-          <w:rFonts w:ascii="Tahoma" w:hAnsi="Tahoma" w:cs="Tahoma"/>
-          <w:color w:val="000000"/>
-          <w:bdr w:val="none" w:sz="0" w:space="0" w:color="auto" w:frame="1"/>
-        </w:rPr>
-        <w:t xml:space="preserve"> ^(.*)$ /public/$1 [L]</w:t>
+      <w:r>
+        <w:rPr>
+          <w:rFonts w:ascii="Tahoma" w:hAnsi="Tahoma" w:cs="Tahoma"/>
+          <w:color w:val="000000"/>
+          <w:bdr w:val="none" w:sz="0" w:space="0" w:color="auto" w:frame="1"/>
+        </w:rPr>
+        <w:t>RewriteRule ^(.*)$ /public/$1 [L]</w:t>
       </w:r>
     </w:p>
     <w:p>
@@ -4577,25 +3859,7 @@
           <w:color w:val="000000"/>
           <w:bdr w:val="none" w:sz="0" w:space="0" w:color="auto" w:frame="1"/>
         </w:rPr>
-        <w:t>&lt;/</w:t>
-      </w:r>
-      <w:proofErr w:type="spellStart"/>
-      <w:r>
-        <w:rPr>
-          <w:rFonts w:ascii="Tahoma" w:hAnsi="Tahoma" w:cs="Tahoma"/>
-          <w:color w:val="000000"/>
-          <w:bdr w:val="none" w:sz="0" w:space="0" w:color="auto" w:frame="1"/>
-        </w:rPr>
-        <w:t>IfModule</w:t>
-      </w:r>
-      <w:proofErr w:type="spellEnd"/>
-      <w:r>
-        <w:rPr>
-          <w:rFonts w:ascii="Tahoma" w:hAnsi="Tahoma" w:cs="Tahoma"/>
-          <w:color w:val="000000"/>
-          <w:bdr w:val="none" w:sz="0" w:space="0" w:color="auto" w:frame="1"/>
-        </w:rPr>
-        <w:t>&gt;</w:t>
+        <w:t>&lt;/IfModule&gt;</w:t>
       </w:r>
     </w:p>
     <w:p>
@@ -4631,55 +3895,7 @@
           <w:rFonts w:ascii="Calibri" w:hAnsi="Calibri" w:cs="Calibri"/>
           <w:color w:val="000000"/>
         </w:rPr>
-        <w:t>Troisième fichier ".</w:t>
-      </w:r>
-      <w:proofErr w:type="spellStart"/>
-      <w:r>
-        <w:rPr>
-          <w:rFonts w:ascii="Calibri" w:hAnsi="Calibri" w:cs="Calibri"/>
-          <w:color w:val="000000"/>
-        </w:rPr>
-        <w:t>htaccess</w:t>
-      </w:r>
-      <w:proofErr w:type="spellEnd"/>
-      <w:r>
-        <w:rPr>
-          <w:rFonts w:ascii="Calibri" w:hAnsi="Calibri" w:cs="Calibri"/>
-          <w:color w:val="000000"/>
-        </w:rPr>
-        <w:t xml:space="preserve">" : sous l’arborescence du </w:t>
-      </w:r>
-      <w:proofErr w:type="spellStart"/>
-      <w:r>
-        <w:rPr>
-          <w:rFonts w:ascii="Calibri" w:hAnsi="Calibri" w:cs="Calibri"/>
-          <w:color w:val="000000"/>
-        </w:rPr>
-        <w:t>framework</w:t>
-      </w:r>
-      <w:proofErr w:type="spellEnd"/>
-      <w:r>
-        <w:rPr>
-          <w:rFonts w:ascii="Calibri" w:hAnsi="Calibri" w:cs="Calibri"/>
-          <w:color w:val="000000"/>
-        </w:rPr>
-        <w:t xml:space="preserve"> (et généralement généré automatiquement par celui-ci), c’est-à-dire pour Symfony, "www/www-</w:t>
-      </w:r>
-      <w:proofErr w:type="spellStart"/>
-      <w:r>
-        <w:rPr>
-          <w:rFonts w:ascii="Calibri" w:hAnsi="Calibri" w:cs="Calibri"/>
-          <w:color w:val="000000"/>
-        </w:rPr>
-        <w:t>symfony</w:t>
-      </w:r>
-      <w:proofErr w:type="spellEnd"/>
-      <w:r>
-        <w:rPr>
-          <w:rFonts w:ascii="Calibri" w:hAnsi="Calibri" w:cs="Calibri"/>
-          <w:color w:val="000000"/>
-        </w:rPr>
-        <w:t>/public" :</w:t>
+        <w:t>Troisième fichier ".htaccess" : sous l’arborescence du framework (et généralement généré automatiquement par celui-ci), c’est-à-dire pour Symfony, "www/www-symfony/public" :</w:t>
       </w:r>
     </w:p>
     <w:p>
@@ -4756,27 +3972,7 @@
           <w:bdr w:val="none" w:sz="0" w:space="0" w:color="auto" w:frame="1"/>
           <w:lang w:val="en-US"/>
         </w:rPr>
-        <w:t xml:space="preserve"># </w:t>
-      </w:r>
-      <w:proofErr w:type="spellStart"/>
-      <w:r>
-        <w:rPr>
-          <w:rFonts w:ascii="Tahoma" w:hAnsi="Tahoma" w:cs="Tahoma"/>
-          <w:color w:val="000000"/>
-          <w:bdr w:val="none" w:sz="0" w:space="0" w:color="auto" w:frame="1"/>
-          <w:lang w:val="en-US"/>
-        </w:rPr>
-        <w:t>mod_rewrite</w:t>
-      </w:r>
-      <w:proofErr w:type="spellEnd"/>
-      <w:r>
-        <w:rPr>
-          <w:rFonts w:ascii="Tahoma" w:hAnsi="Tahoma" w:cs="Tahoma"/>
-          <w:color w:val="000000"/>
-          <w:bdr w:val="none" w:sz="0" w:space="0" w:color="auto" w:frame="1"/>
-          <w:lang w:val="en-US"/>
-        </w:rPr>
-        <w:t>). Additionally, this reduces the matching process for the</w:t>
+        <w:t># mod_rewrite). Additionally, this reduces the matching process for the</w:t>
       </w:r>
     </w:p>
     <w:p>
@@ -4820,47 +4016,7 @@
           <w:bdr w:val="none" w:sz="0" w:space="0" w:color="auto" w:frame="1"/>
           <w:lang w:val="en-US"/>
         </w:rPr>
-        <w:t xml:space="preserve"># to each configured </w:t>
-      </w:r>
-      <w:proofErr w:type="spellStart"/>
-      <w:r>
-        <w:rPr>
-          <w:rFonts w:ascii="Tahoma" w:hAnsi="Tahoma" w:cs="Tahoma"/>
-          <w:color w:val="000000"/>
-          <w:bdr w:val="none" w:sz="0" w:space="0" w:color="auto" w:frame="1"/>
-          <w:lang w:val="en-US"/>
-        </w:rPr>
-        <w:t>DirectoryIndex</w:t>
-      </w:r>
-      <w:proofErr w:type="spellEnd"/>
-      <w:r>
-        <w:rPr>
-          <w:rFonts w:ascii="Tahoma" w:hAnsi="Tahoma" w:cs="Tahoma"/>
-          <w:color w:val="000000"/>
-          <w:bdr w:val="none" w:sz="0" w:space="0" w:color="auto" w:frame="1"/>
-          <w:lang w:val="en-US"/>
-        </w:rPr>
-        <w:t xml:space="preserve"> file (e.g. </w:t>
-      </w:r>
-      <w:proofErr w:type="spellStart"/>
-      <w:r>
-        <w:rPr>
-          <w:rFonts w:ascii="Tahoma" w:hAnsi="Tahoma" w:cs="Tahoma"/>
-          <w:color w:val="000000"/>
-          <w:bdr w:val="none" w:sz="0" w:space="0" w:color="auto" w:frame="1"/>
-          <w:lang w:val="en-US"/>
-        </w:rPr>
-        <w:t>index.php</w:t>
-      </w:r>
-      <w:proofErr w:type="spellEnd"/>
-      <w:r>
-        <w:rPr>
-          <w:rFonts w:ascii="Tahoma" w:hAnsi="Tahoma" w:cs="Tahoma"/>
-          <w:color w:val="000000"/>
-          <w:bdr w:val="none" w:sz="0" w:space="0" w:color="auto" w:frame="1"/>
-          <w:lang w:val="en-US"/>
-        </w:rPr>
-        <w:t>, index.html, index.pl).</w:t>
+        <w:t># to each configured DirectoryIndex file (e.g. index.php, index.html, index.pl).</w:t>
       </w:r>
     </w:p>
     <w:p>
@@ -4875,37 +4031,15 @@
           <w:lang w:val="en-US"/>
         </w:rPr>
       </w:pPr>
-      <w:proofErr w:type="spellStart"/>
-      <w:r>
-        <w:rPr>
-          <w:rFonts w:ascii="Tahoma" w:hAnsi="Tahoma" w:cs="Tahoma"/>
-          <w:color w:val="000000"/>
-          <w:bdr w:val="none" w:sz="0" w:space="0" w:color="auto" w:frame="1"/>
-          <w:lang w:val="en-US"/>
-        </w:rPr>
-        <w:t>DirectoryIndex</w:t>
-      </w:r>
-      <w:proofErr w:type="spellEnd"/>
-      <w:r>
-        <w:rPr>
-          <w:rFonts w:ascii="Tahoma" w:hAnsi="Tahoma" w:cs="Tahoma"/>
-          <w:color w:val="000000"/>
-          <w:bdr w:val="none" w:sz="0" w:space="0" w:color="auto" w:frame="1"/>
-          <w:lang w:val="en-US"/>
-        </w:rPr>
-        <w:t xml:space="preserve"> </w:t>
-      </w:r>
-      <w:proofErr w:type="spellStart"/>
-      <w:r>
-        <w:rPr>
-          <w:rFonts w:ascii="Tahoma" w:hAnsi="Tahoma" w:cs="Tahoma"/>
-          <w:color w:val="000000"/>
-          <w:bdr w:val="none" w:sz="0" w:space="0" w:color="auto" w:frame="1"/>
-          <w:lang w:val="en-US"/>
-        </w:rPr>
-        <w:t>index.php</w:t>
-      </w:r>
-      <w:proofErr w:type="spellEnd"/>
+      <w:r>
+        <w:rPr>
+          <w:rFonts w:ascii="Tahoma" w:hAnsi="Tahoma" w:cs="Tahoma"/>
+          <w:color w:val="000000"/>
+          <w:bdr w:val="none" w:sz="0" w:space="0" w:color="auto" w:frame="1"/>
+          <w:lang w:val="en-US"/>
+        </w:rPr>
+        <w:t>DirectoryIndex index.php</w:t>
+      </w:r>
     </w:p>
     <w:p>
       <w:pPr>
@@ -4983,39 +4117,8 @@
           <w:bdr w:val="none" w:sz="0" w:space="0" w:color="auto" w:frame="1"/>
           <w:lang w:val="en-US"/>
         </w:rPr>
-        <w:t xml:space="preserve"># install assets as </w:t>
-      </w:r>
-      <w:proofErr w:type="spellStart"/>
-      <w:r>
-        <w:rPr>
-          <w:rFonts w:ascii="Tahoma" w:hAnsi="Tahoma" w:cs="Tahoma"/>
-          <w:color w:val="000000"/>
-          <w:bdr w:val="none" w:sz="0" w:space="0" w:color="auto" w:frame="1"/>
-          <w:lang w:val="en-US"/>
-        </w:rPr>
-        <w:t>symlinks</w:t>
-      </w:r>
-      <w:proofErr w:type="spellEnd"/>
-      <w:r>
-        <w:rPr>
-          <w:rFonts w:ascii="Tahoma" w:hAnsi="Tahoma" w:cs="Tahoma"/>
-          <w:color w:val="000000"/>
-          <w:bdr w:val="none" w:sz="0" w:space="0" w:color="auto" w:frame="1"/>
-          <w:lang w:val="en-US"/>
-        </w:rPr>
-        <w:t xml:space="preserve"> or if you experience problems related to </w:t>
-      </w:r>
-      <w:proofErr w:type="spellStart"/>
-      <w:r>
-        <w:rPr>
-          <w:rFonts w:ascii="Tahoma" w:hAnsi="Tahoma" w:cs="Tahoma"/>
-          <w:color w:val="000000"/>
-          <w:bdr w:val="none" w:sz="0" w:space="0" w:color="auto" w:frame="1"/>
-          <w:lang w:val="en-US"/>
-        </w:rPr>
-        <w:t>symlinks</w:t>
-      </w:r>
-      <w:proofErr w:type="spellEnd"/>
+        <w:t># install assets as symlinks or if you experience problems related to symlinks</w:t>
+      </w:r>
     </w:p>
     <w:p>
       <w:pPr>
@@ -5036,27 +4139,7 @@
           <w:bdr w:val="none" w:sz="0" w:space="0" w:color="auto" w:frame="1"/>
           <w:lang w:val="en-US"/>
         </w:rPr>
-        <w:t># when compiling LESS/Sass/</w:t>
-      </w:r>
-      <w:proofErr w:type="spellStart"/>
-      <w:r>
-        <w:rPr>
-          <w:rFonts w:ascii="Tahoma" w:hAnsi="Tahoma" w:cs="Tahoma"/>
-          <w:color w:val="000000"/>
-          <w:bdr w:val="none" w:sz="0" w:space="0" w:color="auto" w:frame="1"/>
-          <w:lang w:val="en-US"/>
-        </w:rPr>
-        <w:t>CoffeScript</w:t>
-      </w:r>
-      <w:proofErr w:type="spellEnd"/>
-      <w:r>
-        <w:rPr>
-          <w:rFonts w:ascii="Tahoma" w:hAnsi="Tahoma" w:cs="Tahoma"/>
-          <w:color w:val="000000"/>
-          <w:bdr w:val="none" w:sz="0" w:space="0" w:color="auto" w:frame="1"/>
-          <w:lang w:val="en-US"/>
-        </w:rPr>
-        <w:t xml:space="preserve"> assets.</w:t>
+        <w:t># when compiling LESS/Sass/CoffeScript assets.</w:t>
       </w:r>
     </w:p>
     <w:p>
@@ -5078,19 +4161,8 @@
           <w:bdr w:val="none" w:sz="0" w:space="0" w:color="auto" w:frame="1"/>
           <w:lang w:val="en-US"/>
         </w:rPr>
-        <w:t># Options +</w:t>
-      </w:r>
-      <w:proofErr w:type="spellStart"/>
-      <w:r>
-        <w:rPr>
-          <w:rFonts w:ascii="Tahoma" w:hAnsi="Tahoma" w:cs="Tahoma"/>
-          <w:color w:val="000000"/>
-          <w:bdr w:val="none" w:sz="0" w:space="0" w:color="auto" w:frame="1"/>
-          <w:lang w:val="en-US"/>
-        </w:rPr>
-        <w:t>FollowSymlinks</w:t>
-      </w:r>
-      <w:proofErr w:type="spellEnd"/>
+        <w:t># Options +FollowSymlinks</w:t>
+      </w:r>
     </w:p>
     <w:p>
       <w:pPr>
@@ -5124,27 +4196,7 @@
           <w:bdr w:val="none" w:sz="0" w:space="0" w:color="auto" w:frame="1"/>
           <w:lang w:val="en-US"/>
         </w:rPr>
-        <w:t xml:space="preserve"># Disabling </w:t>
-      </w:r>
-      <w:proofErr w:type="spellStart"/>
-      <w:r>
-        <w:rPr>
-          <w:rFonts w:ascii="Tahoma" w:hAnsi="Tahoma" w:cs="Tahoma"/>
-          <w:color w:val="000000"/>
-          <w:bdr w:val="none" w:sz="0" w:space="0" w:color="auto" w:frame="1"/>
-          <w:lang w:val="en-US"/>
-        </w:rPr>
-        <w:t>MultiViews</w:t>
-      </w:r>
-      <w:proofErr w:type="spellEnd"/>
-      <w:r>
-        <w:rPr>
-          <w:rFonts w:ascii="Tahoma" w:hAnsi="Tahoma" w:cs="Tahoma"/>
-          <w:color w:val="000000"/>
-          <w:bdr w:val="none" w:sz="0" w:space="0" w:color="auto" w:frame="1"/>
-          <w:lang w:val="en-US"/>
-        </w:rPr>
-        <w:t xml:space="preserve"> prevents unwanted negotiation, e.g. "/index" should not resolve</w:t>
+        <w:t># Disabling MultiViews prevents unwanted negotiation, e.g. "/index" should not resolve</w:t>
       </w:r>
     </w:p>
     <w:p>
@@ -5166,47 +4218,7 @@
           <w:bdr w:val="none" w:sz="0" w:space="0" w:color="auto" w:frame="1"/>
           <w:lang w:val="en-US"/>
         </w:rPr>
-        <w:t># to the front controller "/</w:t>
-      </w:r>
-      <w:proofErr w:type="spellStart"/>
-      <w:r>
-        <w:rPr>
-          <w:rFonts w:ascii="Tahoma" w:hAnsi="Tahoma" w:cs="Tahoma"/>
-          <w:color w:val="000000"/>
-          <w:bdr w:val="none" w:sz="0" w:space="0" w:color="auto" w:frame="1"/>
-          <w:lang w:val="en-US"/>
-        </w:rPr>
-        <w:t>index.php</w:t>
-      </w:r>
-      <w:proofErr w:type="spellEnd"/>
-      <w:r>
-        <w:rPr>
-          <w:rFonts w:ascii="Tahoma" w:hAnsi="Tahoma" w:cs="Tahoma"/>
-          <w:color w:val="000000"/>
-          <w:bdr w:val="none" w:sz="0" w:space="0" w:color="auto" w:frame="1"/>
-          <w:lang w:val="en-US"/>
-        </w:rPr>
-        <w:t>" but be rewritten to "/</w:t>
-      </w:r>
-      <w:proofErr w:type="spellStart"/>
-      <w:r>
-        <w:rPr>
-          <w:rFonts w:ascii="Tahoma" w:hAnsi="Tahoma" w:cs="Tahoma"/>
-          <w:color w:val="000000"/>
-          <w:bdr w:val="none" w:sz="0" w:space="0" w:color="auto" w:frame="1"/>
-          <w:lang w:val="en-US"/>
-        </w:rPr>
-        <w:t>index.php</w:t>
-      </w:r>
-      <w:proofErr w:type="spellEnd"/>
-      <w:r>
-        <w:rPr>
-          <w:rFonts w:ascii="Tahoma" w:hAnsi="Tahoma" w:cs="Tahoma"/>
-          <w:color w:val="000000"/>
-          <w:bdr w:val="none" w:sz="0" w:space="0" w:color="auto" w:frame="1"/>
-          <w:lang w:val="en-US"/>
-        </w:rPr>
-        <w:t>/index".</w:t>
+        <w:t># to the front controller "/index.php" but be rewritten to "/index.php/index".</w:t>
       </w:r>
     </w:p>
     <w:p>
@@ -5228,47 +4240,7 @@
           <w:bdr w:val="none" w:sz="0" w:space="0" w:color="auto" w:frame="1"/>
           <w:lang w:val="en-US"/>
         </w:rPr>
-        <w:t>&lt;</w:t>
-      </w:r>
-      <w:proofErr w:type="spellStart"/>
-      <w:r>
-        <w:rPr>
-          <w:rFonts w:ascii="Tahoma" w:hAnsi="Tahoma" w:cs="Tahoma"/>
-          <w:color w:val="000000"/>
-          <w:bdr w:val="none" w:sz="0" w:space="0" w:color="auto" w:frame="1"/>
-          <w:lang w:val="en-US"/>
-        </w:rPr>
-        <w:t>IfModule</w:t>
-      </w:r>
-      <w:proofErr w:type="spellEnd"/>
-      <w:r>
-        <w:rPr>
-          <w:rFonts w:ascii="Tahoma" w:hAnsi="Tahoma" w:cs="Tahoma"/>
-          <w:color w:val="000000"/>
-          <w:bdr w:val="none" w:sz="0" w:space="0" w:color="auto" w:frame="1"/>
-          <w:lang w:val="en-US"/>
-        </w:rPr>
-        <w:t xml:space="preserve"> </w:t>
-      </w:r>
-      <w:proofErr w:type="spellStart"/>
-      <w:r>
-        <w:rPr>
-          <w:rFonts w:ascii="Tahoma" w:hAnsi="Tahoma" w:cs="Tahoma"/>
-          <w:color w:val="000000"/>
-          <w:bdr w:val="none" w:sz="0" w:space="0" w:color="auto" w:frame="1"/>
-          <w:lang w:val="en-US"/>
-        </w:rPr>
-        <w:t>mod_negotiation.c</w:t>
-      </w:r>
-      <w:proofErr w:type="spellEnd"/>
-      <w:r>
-        <w:rPr>
-          <w:rFonts w:ascii="Tahoma" w:hAnsi="Tahoma" w:cs="Tahoma"/>
-          <w:color w:val="000000"/>
-          <w:bdr w:val="none" w:sz="0" w:space="0" w:color="auto" w:frame="1"/>
-          <w:lang w:val="en-US"/>
-        </w:rPr>
-        <w:t>&gt;</w:t>
+        <w:t>&lt;IfModule mod_negotiation.c&gt;</w:t>
       </w:r>
     </w:p>
     <w:p>
@@ -5290,19 +4262,8 @@
           <w:bdr w:val="none" w:sz="0" w:space="0" w:color="auto" w:frame="1"/>
           <w:lang w:val="en-US"/>
         </w:rPr>
-        <w:t xml:space="preserve">    Options -</w:t>
-      </w:r>
-      <w:proofErr w:type="spellStart"/>
-      <w:r>
-        <w:rPr>
-          <w:rFonts w:ascii="Tahoma" w:hAnsi="Tahoma" w:cs="Tahoma"/>
-          <w:color w:val="000000"/>
-          <w:bdr w:val="none" w:sz="0" w:space="0" w:color="auto" w:frame="1"/>
-          <w:lang w:val="en-US"/>
-        </w:rPr>
-        <w:t>MultiViews</w:t>
-      </w:r>
-      <w:proofErr w:type="spellEnd"/>
+        <w:t xml:space="preserve">    Options -MultiViews</w:t>
+      </w:r>
     </w:p>
     <w:p>
       <w:pPr>
@@ -5323,27 +4284,7 @@
           <w:bdr w:val="none" w:sz="0" w:space="0" w:color="auto" w:frame="1"/>
           <w:lang w:val="en-US"/>
         </w:rPr>
-        <w:t>&lt;/</w:t>
-      </w:r>
-      <w:proofErr w:type="spellStart"/>
-      <w:r>
-        <w:rPr>
-          <w:rFonts w:ascii="Tahoma" w:hAnsi="Tahoma" w:cs="Tahoma"/>
-          <w:color w:val="000000"/>
-          <w:bdr w:val="none" w:sz="0" w:space="0" w:color="auto" w:frame="1"/>
-          <w:lang w:val="en-US"/>
-        </w:rPr>
-        <w:t>IfModule</w:t>
-      </w:r>
-      <w:proofErr w:type="spellEnd"/>
-      <w:r>
-        <w:rPr>
-          <w:rFonts w:ascii="Tahoma" w:hAnsi="Tahoma" w:cs="Tahoma"/>
-          <w:color w:val="000000"/>
-          <w:bdr w:val="none" w:sz="0" w:space="0" w:color="auto" w:frame="1"/>
-          <w:lang w:val="en-US"/>
-        </w:rPr>
-        <w:t>&gt;</w:t>
+        <w:t>&lt;/IfModule&gt;</w:t>
       </w:r>
     </w:p>
     <w:p>
@@ -5378,47 +4319,7 @@
           <w:bdr w:val="none" w:sz="0" w:space="0" w:color="auto" w:frame="1"/>
           <w:lang w:val="en-US"/>
         </w:rPr>
-        <w:t>&lt;</w:t>
-      </w:r>
-      <w:proofErr w:type="spellStart"/>
-      <w:r>
-        <w:rPr>
-          <w:rFonts w:ascii="Tahoma" w:hAnsi="Tahoma" w:cs="Tahoma"/>
-          <w:color w:val="000000"/>
-          <w:bdr w:val="none" w:sz="0" w:space="0" w:color="auto" w:frame="1"/>
-          <w:lang w:val="en-US"/>
-        </w:rPr>
-        <w:t>IfModule</w:t>
-      </w:r>
-      <w:proofErr w:type="spellEnd"/>
-      <w:r>
-        <w:rPr>
-          <w:rFonts w:ascii="Tahoma" w:hAnsi="Tahoma" w:cs="Tahoma"/>
-          <w:color w:val="000000"/>
-          <w:bdr w:val="none" w:sz="0" w:space="0" w:color="auto" w:frame="1"/>
-          <w:lang w:val="en-US"/>
-        </w:rPr>
-        <w:t xml:space="preserve"> </w:t>
-      </w:r>
-      <w:proofErr w:type="spellStart"/>
-      <w:r>
-        <w:rPr>
-          <w:rFonts w:ascii="Tahoma" w:hAnsi="Tahoma" w:cs="Tahoma"/>
-          <w:color w:val="000000"/>
-          <w:bdr w:val="none" w:sz="0" w:space="0" w:color="auto" w:frame="1"/>
-          <w:lang w:val="en-US"/>
-        </w:rPr>
-        <w:t>mod_rewrite.c</w:t>
-      </w:r>
-      <w:proofErr w:type="spellEnd"/>
-      <w:r>
-        <w:rPr>
-          <w:rFonts w:ascii="Tahoma" w:hAnsi="Tahoma" w:cs="Tahoma"/>
-          <w:color w:val="000000"/>
-          <w:bdr w:val="none" w:sz="0" w:space="0" w:color="auto" w:frame="1"/>
-          <w:lang w:val="en-US"/>
-        </w:rPr>
-        <w:t>&gt;</w:t>
+        <w:t>&lt;IfModule mod_rewrite.c&gt;</w:t>
       </w:r>
     </w:p>
     <w:p>
@@ -5440,27 +4341,7 @@
           <w:bdr w:val="none" w:sz="0" w:space="0" w:color="auto" w:frame="1"/>
           <w:lang w:val="en-US"/>
         </w:rPr>
-        <w:t xml:space="preserve">    </w:t>
-      </w:r>
-      <w:proofErr w:type="spellStart"/>
-      <w:r>
-        <w:rPr>
-          <w:rFonts w:ascii="Tahoma" w:hAnsi="Tahoma" w:cs="Tahoma"/>
-          <w:color w:val="000000"/>
-          <w:bdr w:val="none" w:sz="0" w:space="0" w:color="auto" w:frame="1"/>
-          <w:lang w:val="en-US"/>
-        </w:rPr>
-        <w:t>RewriteEngine</w:t>
-      </w:r>
-      <w:proofErr w:type="spellEnd"/>
-      <w:r>
-        <w:rPr>
-          <w:rFonts w:ascii="Tahoma" w:hAnsi="Tahoma" w:cs="Tahoma"/>
-          <w:color w:val="000000"/>
-          <w:bdr w:val="none" w:sz="0" w:space="0" w:color="auto" w:frame="1"/>
-          <w:lang w:val="en-US"/>
-        </w:rPr>
-        <w:t xml:space="preserve"> On</w:t>
+        <w:t xml:space="preserve">    RewriteEngine On</w:t>
       </w:r>
     </w:p>
     <w:p>
@@ -5495,27 +4376,7 @@
           <w:bdr w:val="none" w:sz="0" w:space="0" w:color="auto" w:frame="1"/>
           <w:lang w:val="en-US"/>
         </w:rPr>
-        <w:t xml:space="preserve">    # Determine the </w:t>
-      </w:r>
-      <w:proofErr w:type="spellStart"/>
-      <w:r>
-        <w:rPr>
-          <w:rFonts w:ascii="Tahoma" w:hAnsi="Tahoma" w:cs="Tahoma"/>
-          <w:color w:val="000000"/>
-          <w:bdr w:val="none" w:sz="0" w:space="0" w:color="auto" w:frame="1"/>
-          <w:lang w:val="en-US"/>
-        </w:rPr>
-        <w:t>RewriteBase</w:t>
-      </w:r>
-      <w:proofErr w:type="spellEnd"/>
-      <w:r>
-        <w:rPr>
-          <w:rFonts w:ascii="Tahoma" w:hAnsi="Tahoma" w:cs="Tahoma"/>
-          <w:color w:val="000000"/>
-          <w:bdr w:val="none" w:sz="0" w:space="0" w:color="auto" w:frame="1"/>
-          <w:lang w:val="en-US"/>
-        </w:rPr>
-        <w:t xml:space="preserve"> automatically and set it as environment variable.</w:t>
+        <w:t xml:space="preserve">    # Determine the RewriteBase automatically and set it as environment variable.</w:t>
       </w:r>
     </w:p>
     <w:p>
@@ -5581,27 +4442,7 @@
           <w:bdr w:val="none" w:sz="0" w:space="0" w:color="auto" w:frame="1"/>
           <w:lang w:val="en-US"/>
         </w:rPr>
-        <w:t xml:space="preserve">    # resolution of the </w:t>
-      </w:r>
-      <w:proofErr w:type="spellStart"/>
-      <w:r>
-        <w:rPr>
-          <w:rFonts w:ascii="Tahoma" w:hAnsi="Tahoma" w:cs="Tahoma"/>
-          <w:color w:val="000000"/>
-          <w:bdr w:val="none" w:sz="0" w:space="0" w:color="auto" w:frame="1"/>
-          <w:lang w:val="en-US"/>
-        </w:rPr>
-        <w:t>index.php</w:t>
-      </w:r>
-      <w:proofErr w:type="spellEnd"/>
-      <w:r>
-        <w:rPr>
-          <w:rFonts w:ascii="Tahoma" w:hAnsi="Tahoma" w:cs="Tahoma"/>
-          <w:color w:val="000000"/>
-          <w:bdr w:val="none" w:sz="0" w:space="0" w:color="auto" w:frame="1"/>
-          <w:lang w:val="en-US"/>
-        </w:rPr>
-        <w:t xml:space="preserve"> file and to redirect to the correct URI. It will</w:t>
+        <w:t xml:space="preserve">    # resolution of the index.php file and to redirect to the correct URI. It will</w:t>
       </w:r>
     </w:p>
     <w:p>
@@ -5689,27 +4530,7 @@
           <w:bdr w:val="none" w:sz="0" w:space="0" w:color="auto" w:frame="1"/>
           <w:lang w:val="en-US"/>
         </w:rPr>
-        <w:t xml:space="preserve">    </w:t>
-      </w:r>
-      <w:proofErr w:type="spellStart"/>
-      <w:r>
-        <w:rPr>
-          <w:rFonts w:ascii="Tahoma" w:hAnsi="Tahoma" w:cs="Tahoma"/>
-          <w:color w:val="000000"/>
-          <w:bdr w:val="none" w:sz="0" w:space="0" w:color="auto" w:frame="1"/>
-          <w:lang w:val="en-US"/>
-        </w:rPr>
-        <w:t>RewriteCond</w:t>
-      </w:r>
-      <w:proofErr w:type="spellEnd"/>
-      <w:r>
-        <w:rPr>
-          <w:rFonts w:ascii="Tahoma" w:hAnsi="Tahoma" w:cs="Tahoma"/>
-          <w:color w:val="000000"/>
-          <w:bdr w:val="none" w:sz="0" w:space="0" w:color="auto" w:frame="1"/>
-          <w:lang w:val="en-US"/>
-        </w:rPr>
-        <w:t xml:space="preserve"> %{REQUEST_URI}::$0 ^(/.+)/(.*)::\2$</w:t>
+        <w:t xml:space="preserve">    RewriteCond %{REQUEST_URI}::$0 ^(/.+)/(.*)::\2$</w:t>
       </w:r>
     </w:p>
     <w:p>
@@ -5731,27 +4552,7 @@
           <w:bdr w:val="none" w:sz="0" w:space="0" w:color="auto" w:frame="1"/>
           <w:lang w:val="en-US"/>
         </w:rPr>
-        <w:t xml:space="preserve">    </w:t>
-      </w:r>
-      <w:proofErr w:type="spellStart"/>
-      <w:r>
-        <w:rPr>
-          <w:rFonts w:ascii="Tahoma" w:hAnsi="Tahoma" w:cs="Tahoma"/>
-          <w:color w:val="000000"/>
-          <w:bdr w:val="none" w:sz="0" w:space="0" w:color="auto" w:frame="1"/>
-          <w:lang w:val="en-US"/>
-        </w:rPr>
-        <w:t>RewriteRule</w:t>
-      </w:r>
-      <w:proofErr w:type="spellEnd"/>
-      <w:r>
-        <w:rPr>
-          <w:rFonts w:ascii="Tahoma" w:hAnsi="Tahoma" w:cs="Tahoma"/>
-          <w:color w:val="000000"/>
-          <w:bdr w:val="none" w:sz="0" w:space="0" w:color="auto" w:frame="1"/>
-          <w:lang w:val="en-US"/>
-        </w:rPr>
-        <w:t xml:space="preserve"> .* - [E=BASE:%1]</w:t>
+        <w:t xml:space="preserve">    RewriteRule .* - [E=BASE:%1]</w:t>
       </w:r>
     </w:p>
     <w:p>
@@ -5808,27 +4609,7 @@
           <w:bdr w:val="none" w:sz="0" w:space="0" w:color="auto" w:frame="1"/>
           <w:lang w:val="en-US"/>
         </w:rPr>
-        <w:t xml:space="preserve">    </w:t>
-      </w:r>
-      <w:proofErr w:type="spellStart"/>
-      <w:r>
-        <w:rPr>
-          <w:rFonts w:ascii="Tahoma" w:hAnsi="Tahoma" w:cs="Tahoma"/>
-          <w:color w:val="000000"/>
-          <w:bdr w:val="none" w:sz="0" w:space="0" w:color="auto" w:frame="1"/>
-          <w:lang w:val="en-US"/>
-        </w:rPr>
-        <w:t>RewriteCond</w:t>
-      </w:r>
-      <w:proofErr w:type="spellEnd"/>
-      <w:r>
-        <w:rPr>
-          <w:rFonts w:ascii="Tahoma" w:hAnsi="Tahoma" w:cs="Tahoma"/>
-          <w:color w:val="000000"/>
-          <w:bdr w:val="none" w:sz="0" w:space="0" w:color="auto" w:frame="1"/>
-          <w:lang w:val="en-US"/>
-        </w:rPr>
-        <w:t xml:space="preserve"> %{HTTP:Authorization} .+</w:t>
+        <w:t xml:space="preserve">    RewriteCond %{HTTP:Authorization} .+</w:t>
       </w:r>
     </w:p>
     <w:p>
@@ -5850,27 +4631,7 @@
           <w:bdr w:val="none" w:sz="0" w:space="0" w:color="auto" w:frame="1"/>
           <w:lang w:val="en-US"/>
         </w:rPr>
-        <w:t xml:space="preserve">    </w:t>
-      </w:r>
-      <w:proofErr w:type="spellStart"/>
-      <w:r>
-        <w:rPr>
-          <w:rFonts w:ascii="Tahoma" w:hAnsi="Tahoma" w:cs="Tahoma"/>
-          <w:color w:val="000000"/>
-          <w:bdr w:val="none" w:sz="0" w:space="0" w:color="auto" w:frame="1"/>
-          <w:lang w:val="en-US"/>
-        </w:rPr>
-        <w:t>RewriteRule</w:t>
-      </w:r>
-      <w:proofErr w:type="spellEnd"/>
-      <w:r>
-        <w:rPr>
-          <w:rFonts w:ascii="Tahoma" w:hAnsi="Tahoma" w:cs="Tahoma"/>
-          <w:color w:val="000000"/>
-          <w:bdr w:val="none" w:sz="0" w:space="0" w:color="auto" w:frame="1"/>
-          <w:lang w:val="en-US"/>
-        </w:rPr>
-        <w:t xml:space="preserve"> ^ - [E=HTTP_AUTHORIZATION:%0]</w:t>
+        <w:t xml:space="preserve">    RewriteRule ^ - [E=HTTP_AUTHORIZATION:%0]</w:t>
       </w:r>
     </w:p>
     <w:p>
@@ -5927,27 +4688,7 @@
           <w:bdr w:val="none" w:sz="0" w:space="0" w:color="auto" w:frame="1"/>
           <w:lang w:val="en-US"/>
         </w:rPr>
-        <w:t xml:space="preserve">    # (with and without `/</w:t>
-      </w:r>
-      <w:proofErr w:type="spellStart"/>
-      <w:r>
-        <w:rPr>
-          <w:rFonts w:ascii="Tahoma" w:hAnsi="Tahoma" w:cs="Tahoma"/>
-          <w:color w:val="000000"/>
-          <w:bdr w:val="none" w:sz="0" w:space="0" w:color="auto" w:frame="1"/>
-          <w:lang w:val="en-US"/>
-        </w:rPr>
-        <w:t>index.php</w:t>
-      </w:r>
-      <w:proofErr w:type="spellEnd"/>
-      <w:r>
-        <w:rPr>
-          <w:rFonts w:ascii="Tahoma" w:hAnsi="Tahoma" w:cs="Tahoma"/>
-          <w:color w:val="000000"/>
-          <w:bdr w:val="none" w:sz="0" w:space="0" w:color="auto" w:frame="1"/>
-          <w:lang w:val="en-US"/>
-        </w:rPr>
-        <w:t>`). Only do this redirect on the initial</w:t>
+        <w:t xml:space="preserve">    # (with and without `/index.php`). Only do this redirect on the initial</w:t>
       </w:r>
     </w:p>
     <w:p>
@@ -6145,27 +4886,7 @@
           <w:bdr w:val="none" w:sz="0" w:space="0" w:color="auto" w:frame="1"/>
           <w:lang w:val="en-US"/>
         </w:rPr>
-        <w:t xml:space="preserve">    #   following </w:t>
-      </w:r>
-      <w:proofErr w:type="spellStart"/>
-      <w:r>
-        <w:rPr>
-          <w:rFonts w:ascii="Tahoma" w:hAnsi="Tahoma" w:cs="Tahoma"/>
-          <w:color w:val="000000"/>
-          <w:bdr w:val="none" w:sz="0" w:space="0" w:color="auto" w:frame="1"/>
-          <w:lang w:val="en-US"/>
-        </w:rPr>
-        <w:t>RewriteCond</w:t>
-      </w:r>
-      <w:proofErr w:type="spellEnd"/>
-      <w:r>
-        <w:rPr>
-          <w:rFonts w:ascii="Tahoma" w:hAnsi="Tahoma" w:cs="Tahoma"/>
-          <w:color w:val="000000"/>
-          <w:bdr w:val="none" w:sz="0" w:space="0" w:color="auto" w:frame="1"/>
-          <w:lang w:val="en-US"/>
-        </w:rPr>
-        <w:t xml:space="preserve"> (best solution)</w:t>
+        <w:t xml:space="preserve">    #   following RewriteCond (best solution)</w:t>
       </w:r>
     </w:p>
     <w:p>
@@ -6187,27 +4908,7 @@
           <w:bdr w:val="none" w:sz="0" w:space="0" w:color="auto" w:frame="1"/>
           <w:lang w:val="en-US"/>
         </w:rPr>
-        <w:t xml:space="preserve">    </w:t>
-      </w:r>
-      <w:proofErr w:type="spellStart"/>
-      <w:r>
-        <w:rPr>
-          <w:rFonts w:ascii="Tahoma" w:hAnsi="Tahoma" w:cs="Tahoma"/>
-          <w:color w:val="000000"/>
-          <w:bdr w:val="none" w:sz="0" w:space="0" w:color="auto" w:frame="1"/>
-          <w:lang w:val="en-US"/>
-        </w:rPr>
-        <w:t>RewriteCond</w:t>
-      </w:r>
-      <w:proofErr w:type="spellEnd"/>
-      <w:r>
-        <w:rPr>
-          <w:rFonts w:ascii="Tahoma" w:hAnsi="Tahoma" w:cs="Tahoma"/>
-          <w:color w:val="000000"/>
-          <w:bdr w:val="none" w:sz="0" w:space="0" w:color="auto" w:frame="1"/>
-          <w:lang w:val="en-US"/>
-        </w:rPr>
-        <w:t xml:space="preserve"> %{ENV:REDIRECT_STATUS} =""</w:t>
+        <w:t xml:space="preserve">    RewriteCond %{ENV:REDIRECT_STATUS} =""</w:t>
       </w:r>
     </w:p>
     <w:p>
@@ -6229,27 +4930,7 @@
           <w:bdr w:val="none" w:sz="0" w:space="0" w:color="auto" w:frame="1"/>
           <w:lang w:val="en-US"/>
         </w:rPr>
-        <w:t xml:space="preserve">    </w:t>
-      </w:r>
-      <w:proofErr w:type="spellStart"/>
-      <w:r>
-        <w:rPr>
-          <w:rFonts w:ascii="Tahoma" w:hAnsi="Tahoma" w:cs="Tahoma"/>
-          <w:color w:val="000000"/>
-          <w:bdr w:val="none" w:sz="0" w:space="0" w:color="auto" w:frame="1"/>
-          <w:lang w:val="en-US"/>
-        </w:rPr>
-        <w:t>RewriteRule</w:t>
-      </w:r>
-      <w:proofErr w:type="spellEnd"/>
-      <w:r>
-        <w:rPr>
-          <w:rFonts w:ascii="Tahoma" w:hAnsi="Tahoma" w:cs="Tahoma"/>
-          <w:color w:val="000000"/>
-          <w:bdr w:val="none" w:sz="0" w:space="0" w:color="auto" w:frame="1"/>
-          <w:lang w:val="en-US"/>
-        </w:rPr>
-        <w:t xml:space="preserve"> ^index\.php(?:/(.*)|$) %{ENV:BASE}/$1 [R=301,L]</w:t>
+        <w:t xml:space="preserve">    RewriteRule ^index\.php(?:/(.*)|$) %{ENV:BASE}/$1 [R=301,L]</w:t>
       </w:r>
     </w:p>
     <w:p>
@@ -6350,27 +5031,7 @@
           <w:bdr w:val="none" w:sz="0" w:space="0" w:color="auto" w:frame="1"/>
           <w:lang w:val="en-US"/>
         </w:rPr>
-        <w:t xml:space="preserve">    </w:t>
-      </w:r>
-      <w:proofErr w:type="spellStart"/>
-      <w:r>
-        <w:rPr>
-          <w:rFonts w:ascii="Tahoma" w:hAnsi="Tahoma" w:cs="Tahoma"/>
-          <w:color w:val="000000"/>
-          <w:bdr w:val="none" w:sz="0" w:space="0" w:color="auto" w:frame="1"/>
-          <w:lang w:val="en-US"/>
-        </w:rPr>
-        <w:t>RewriteCond</w:t>
-      </w:r>
-      <w:proofErr w:type="spellEnd"/>
-      <w:r>
-        <w:rPr>
-          <w:rFonts w:ascii="Tahoma" w:hAnsi="Tahoma" w:cs="Tahoma"/>
-          <w:color w:val="000000"/>
-          <w:bdr w:val="none" w:sz="0" w:space="0" w:color="auto" w:frame="1"/>
-          <w:lang w:val="en-US"/>
-        </w:rPr>
-        <w:t xml:space="preserve"> %{REQUEST_FILENAME} !-f</w:t>
+        <w:t xml:space="preserve">    RewriteCond %{REQUEST_FILENAME} !-f</w:t>
       </w:r>
     </w:p>
     <w:p>
@@ -6392,47 +5053,7 @@
           <w:bdr w:val="none" w:sz="0" w:space="0" w:color="auto" w:frame="1"/>
           <w:lang w:val="en-US"/>
         </w:rPr>
-        <w:t xml:space="preserve">    </w:t>
-      </w:r>
-      <w:proofErr w:type="spellStart"/>
-      <w:r>
-        <w:rPr>
-          <w:rFonts w:ascii="Tahoma" w:hAnsi="Tahoma" w:cs="Tahoma"/>
-          <w:color w:val="000000"/>
-          <w:bdr w:val="none" w:sz="0" w:space="0" w:color="auto" w:frame="1"/>
-          <w:lang w:val="en-US"/>
-        </w:rPr>
-        <w:t>RewriteRule</w:t>
-      </w:r>
-      <w:proofErr w:type="spellEnd"/>
-      <w:r>
-        <w:rPr>
-          <w:rFonts w:ascii="Tahoma" w:hAnsi="Tahoma" w:cs="Tahoma"/>
-          <w:color w:val="000000"/>
-          <w:bdr w:val="none" w:sz="0" w:space="0" w:color="auto" w:frame="1"/>
-          <w:lang w:val="en-US"/>
-        </w:rPr>
-        <w:t xml:space="preserve"> ^ %{ENV:BASE}/</w:t>
-      </w:r>
-      <w:proofErr w:type="spellStart"/>
-      <w:r>
-        <w:rPr>
-          <w:rFonts w:ascii="Tahoma" w:hAnsi="Tahoma" w:cs="Tahoma"/>
-          <w:color w:val="000000"/>
-          <w:bdr w:val="none" w:sz="0" w:space="0" w:color="auto" w:frame="1"/>
-          <w:lang w:val="en-US"/>
-        </w:rPr>
-        <w:t>index.php</w:t>
-      </w:r>
-      <w:proofErr w:type="spellEnd"/>
-      <w:r>
-        <w:rPr>
-          <w:rFonts w:ascii="Tahoma" w:hAnsi="Tahoma" w:cs="Tahoma"/>
-          <w:color w:val="000000"/>
-          <w:bdr w:val="none" w:sz="0" w:space="0" w:color="auto" w:frame="1"/>
-          <w:lang w:val="en-US"/>
-        </w:rPr>
-        <w:t xml:space="preserve"> [L]</w:t>
+        <w:t xml:space="preserve">    RewriteRule ^ %{ENV:BASE}/index.php [L]</w:t>
       </w:r>
     </w:p>
     <w:p>
@@ -6454,27 +5075,7 @@
           <w:bdr w:val="none" w:sz="0" w:space="0" w:color="auto" w:frame="1"/>
           <w:lang w:val="en-US"/>
         </w:rPr>
-        <w:t>&lt;/</w:t>
-      </w:r>
-      <w:proofErr w:type="spellStart"/>
-      <w:r>
-        <w:rPr>
-          <w:rFonts w:ascii="Tahoma" w:hAnsi="Tahoma" w:cs="Tahoma"/>
-          <w:color w:val="000000"/>
-          <w:bdr w:val="none" w:sz="0" w:space="0" w:color="auto" w:frame="1"/>
-          <w:lang w:val="en-US"/>
-        </w:rPr>
-        <w:t>IfModule</w:t>
-      </w:r>
-      <w:proofErr w:type="spellEnd"/>
-      <w:r>
-        <w:rPr>
-          <w:rFonts w:ascii="Tahoma" w:hAnsi="Tahoma" w:cs="Tahoma"/>
-          <w:color w:val="000000"/>
-          <w:bdr w:val="none" w:sz="0" w:space="0" w:color="auto" w:frame="1"/>
-          <w:lang w:val="en-US"/>
-        </w:rPr>
-        <w:t>&gt;</w:t>
+        <w:t>&lt;/IfModule&gt;</w:t>
       </w:r>
     </w:p>
     <w:p>
@@ -6509,47 +5110,7 @@
           <w:bdr w:val="none" w:sz="0" w:space="0" w:color="auto" w:frame="1"/>
           <w:lang w:val="en-US"/>
         </w:rPr>
-        <w:t>&lt;</w:t>
-      </w:r>
-      <w:proofErr w:type="spellStart"/>
-      <w:r>
-        <w:rPr>
-          <w:rFonts w:ascii="Tahoma" w:hAnsi="Tahoma" w:cs="Tahoma"/>
-          <w:color w:val="000000"/>
-          <w:bdr w:val="none" w:sz="0" w:space="0" w:color="auto" w:frame="1"/>
-          <w:lang w:val="en-US"/>
-        </w:rPr>
-        <w:t>IfModule</w:t>
-      </w:r>
-      <w:proofErr w:type="spellEnd"/>
-      <w:r>
-        <w:rPr>
-          <w:rFonts w:ascii="Tahoma" w:hAnsi="Tahoma" w:cs="Tahoma"/>
-          <w:color w:val="000000"/>
-          <w:bdr w:val="none" w:sz="0" w:space="0" w:color="auto" w:frame="1"/>
-          <w:lang w:val="en-US"/>
-        </w:rPr>
-        <w:t xml:space="preserve"> !</w:t>
-      </w:r>
-      <w:proofErr w:type="spellStart"/>
-      <w:r>
-        <w:rPr>
-          <w:rFonts w:ascii="Tahoma" w:hAnsi="Tahoma" w:cs="Tahoma"/>
-          <w:color w:val="000000"/>
-          <w:bdr w:val="none" w:sz="0" w:space="0" w:color="auto" w:frame="1"/>
-          <w:lang w:val="en-US"/>
-        </w:rPr>
-        <w:t>mod_rewrite.c</w:t>
-      </w:r>
-      <w:proofErr w:type="spellEnd"/>
-      <w:r>
-        <w:rPr>
-          <w:rFonts w:ascii="Tahoma" w:hAnsi="Tahoma" w:cs="Tahoma"/>
-          <w:color w:val="000000"/>
-          <w:bdr w:val="none" w:sz="0" w:space="0" w:color="auto" w:frame="1"/>
-          <w:lang w:val="en-US"/>
-        </w:rPr>
-        <w:t>&gt;</w:t>
+        <w:t>&lt;IfModule !mod_rewrite.c&gt;</w:t>
       </w:r>
     </w:p>
     <w:p>
@@ -6571,47 +5132,7 @@
           <w:bdr w:val="none" w:sz="0" w:space="0" w:color="auto" w:frame="1"/>
           <w:lang w:val="en-US"/>
         </w:rPr>
-        <w:t xml:space="preserve">    &lt;</w:t>
-      </w:r>
-      <w:proofErr w:type="spellStart"/>
-      <w:r>
-        <w:rPr>
-          <w:rFonts w:ascii="Tahoma" w:hAnsi="Tahoma" w:cs="Tahoma"/>
-          <w:color w:val="000000"/>
-          <w:bdr w:val="none" w:sz="0" w:space="0" w:color="auto" w:frame="1"/>
-          <w:lang w:val="en-US"/>
-        </w:rPr>
-        <w:t>IfModule</w:t>
-      </w:r>
-      <w:proofErr w:type="spellEnd"/>
-      <w:r>
-        <w:rPr>
-          <w:rFonts w:ascii="Tahoma" w:hAnsi="Tahoma" w:cs="Tahoma"/>
-          <w:color w:val="000000"/>
-          <w:bdr w:val="none" w:sz="0" w:space="0" w:color="auto" w:frame="1"/>
-          <w:lang w:val="en-US"/>
-        </w:rPr>
-        <w:t xml:space="preserve"> </w:t>
-      </w:r>
-      <w:proofErr w:type="spellStart"/>
-      <w:r>
-        <w:rPr>
-          <w:rFonts w:ascii="Tahoma" w:hAnsi="Tahoma" w:cs="Tahoma"/>
-          <w:color w:val="000000"/>
-          <w:bdr w:val="none" w:sz="0" w:space="0" w:color="auto" w:frame="1"/>
-          <w:lang w:val="en-US"/>
-        </w:rPr>
-        <w:t>mod_alias.c</w:t>
-      </w:r>
-      <w:proofErr w:type="spellEnd"/>
-      <w:r>
-        <w:rPr>
-          <w:rFonts w:ascii="Tahoma" w:hAnsi="Tahoma" w:cs="Tahoma"/>
-          <w:color w:val="000000"/>
-          <w:bdr w:val="none" w:sz="0" w:space="0" w:color="auto" w:frame="1"/>
-          <w:lang w:val="en-US"/>
-        </w:rPr>
-        <w:t>&gt;</w:t>
+        <w:t xml:space="preserve">    &lt;IfModule mod_alias.c&gt;</w:t>
       </w:r>
     </w:p>
     <w:p>
@@ -6633,27 +5154,7 @@
           <w:bdr w:val="none" w:sz="0" w:space="0" w:color="auto" w:frame="1"/>
           <w:lang w:val="en-US"/>
         </w:rPr>
-        <w:t xml:space="preserve">        # When </w:t>
-      </w:r>
-      <w:proofErr w:type="spellStart"/>
-      <w:r>
-        <w:rPr>
-          <w:rFonts w:ascii="Tahoma" w:hAnsi="Tahoma" w:cs="Tahoma"/>
-          <w:color w:val="000000"/>
-          <w:bdr w:val="none" w:sz="0" w:space="0" w:color="auto" w:frame="1"/>
-          <w:lang w:val="en-US"/>
-        </w:rPr>
-        <w:t>mod_rewrite</w:t>
-      </w:r>
-      <w:proofErr w:type="spellEnd"/>
-      <w:r>
-        <w:rPr>
-          <w:rFonts w:ascii="Tahoma" w:hAnsi="Tahoma" w:cs="Tahoma"/>
-          <w:color w:val="000000"/>
-          <w:bdr w:val="none" w:sz="0" w:space="0" w:color="auto" w:frame="1"/>
-          <w:lang w:val="en-US"/>
-        </w:rPr>
-        <w:t xml:space="preserve"> is not available, we instruct a temporary redirect of</w:t>
+        <w:t xml:space="preserve">        # When mod_rewrite is not available, we instruct a temporary redirect of</w:t>
       </w:r>
     </w:p>
     <w:p>
@@ -6719,47 +5220,7 @@
           <w:bdr w:val="none" w:sz="0" w:space="0" w:color="auto" w:frame="1"/>
           <w:lang w:val="en-US"/>
         </w:rPr>
-        <w:t xml:space="preserve">        </w:t>
-      </w:r>
-      <w:proofErr w:type="spellStart"/>
-      <w:r>
-        <w:rPr>
-          <w:rFonts w:ascii="Tahoma" w:hAnsi="Tahoma" w:cs="Tahoma"/>
-          <w:color w:val="000000"/>
-          <w:bdr w:val="none" w:sz="0" w:space="0" w:color="auto" w:frame="1"/>
-          <w:lang w:val="en-US"/>
-        </w:rPr>
-        <w:t>RedirectMatch</w:t>
-      </w:r>
-      <w:proofErr w:type="spellEnd"/>
-      <w:r>
-        <w:rPr>
-          <w:rFonts w:ascii="Tahoma" w:hAnsi="Tahoma" w:cs="Tahoma"/>
-          <w:color w:val="000000"/>
-          <w:bdr w:val="none" w:sz="0" w:space="0" w:color="auto" w:frame="1"/>
-          <w:lang w:val="en-US"/>
-        </w:rPr>
-        <w:t xml:space="preserve"> 307 ^/$ /</w:t>
-      </w:r>
-      <w:proofErr w:type="spellStart"/>
-      <w:r>
-        <w:rPr>
-          <w:rFonts w:ascii="Tahoma" w:hAnsi="Tahoma" w:cs="Tahoma"/>
-          <w:color w:val="000000"/>
-          <w:bdr w:val="none" w:sz="0" w:space="0" w:color="auto" w:frame="1"/>
-          <w:lang w:val="en-US"/>
-        </w:rPr>
-        <w:t>index.php</w:t>
-      </w:r>
-      <w:proofErr w:type="spellEnd"/>
-      <w:r>
-        <w:rPr>
-          <w:rFonts w:ascii="Tahoma" w:hAnsi="Tahoma" w:cs="Tahoma"/>
-          <w:color w:val="000000"/>
-          <w:bdr w:val="none" w:sz="0" w:space="0" w:color="auto" w:frame="1"/>
-          <w:lang w:val="en-US"/>
-        </w:rPr>
-        <w:t>/</w:t>
+        <w:t xml:space="preserve">        RedirectMatch 307 ^/$ /index.php/</w:t>
       </w:r>
     </w:p>
     <w:p>
@@ -6781,27 +5242,7 @@
           <w:bdr w:val="none" w:sz="0" w:space="0" w:color="auto" w:frame="1"/>
           <w:lang w:val="en-US"/>
         </w:rPr>
-        <w:t xml:space="preserve">        # </w:t>
-      </w:r>
-      <w:proofErr w:type="spellStart"/>
-      <w:r>
-        <w:rPr>
-          <w:rFonts w:ascii="Tahoma" w:hAnsi="Tahoma" w:cs="Tahoma"/>
-          <w:color w:val="000000"/>
-          <w:bdr w:val="none" w:sz="0" w:space="0" w:color="auto" w:frame="1"/>
-          <w:lang w:val="en-US"/>
-        </w:rPr>
-        <w:t>RedirectTemp</w:t>
-      </w:r>
-      <w:proofErr w:type="spellEnd"/>
-      <w:r>
-        <w:rPr>
-          <w:rFonts w:ascii="Tahoma" w:hAnsi="Tahoma" w:cs="Tahoma"/>
-          <w:color w:val="000000"/>
-          <w:bdr w:val="none" w:sz="0" w:space="0" w:color="auto" w:frame="1"/>
-          <w:lang w:val="en-US"/>
-        </w:rPr>
-        <w:t xml:space="preserve"> cannot be used instead</w:t>
+        <w:t xml:space="preserve">        # RedirectTemp cannot be used instead</w:t>
       </w:r>
     </w:p>
     <w:p>
@@ -6823,27 +5264,7 @@
           <w:bdr w:val="none" w:sz="0" w:space="0" w:color="auto" w:frame="1"/>
           <w:lang w:val="en-US"/>
         </w:rPr>
-        <w:t xml:space="preserve">    &lt;/</w:t>
-      </w:r>
-      <w:proofErr w:type="spellStart"/>
-      <w:r>
-        <w:rPr>
-          <w:rFonts w:ascii="Tahoma" w:hAnsi="Tahoma" w:cs="Tahoma"/>
-          <w:color w:val="000000"/>
-          <w:bdr w:val="none" w:sz="0" w:space="0" w:color="auto" w:frame="1"/>
-          <w:lang w:val="en-US"/>
-        </w:rPr>
-        <w:t>IfModule</w:t>
-      </w:r>
-      <w:proofErr w:type="spellEnd"/>
-      <w:r>
-        <w:rPr>
-          <w:rFonts w:ascii="Tahoma" w:hAnsi="Tahoma" w:cs="Tahoma"/>
-          <w:color w:val="000000"/>
-          <w:bdr w:val="none" w:sz="0" w:space="0" w:color="auto" w:frame="1"/>
-          <w:lang w:val="en-US"/>
-        </w:rPr>
-        <w:t>&gt;</w:t>
+        <w:t xml:space="preserve">    &lt;/IfModule&gt;</w:t>
       </w:r>
     </w:p>
     <w:p>
@@ -6863,27 +5284,7 @@
           <w:bdr w:val="none" w:sz="0" w:space="0" w:color="auto" w:frame="1"/>
           <w:lang w:val="en-US"/>
         </w:rPr>
-        <w:t>&lt;/</w:t>
-      </w:r>
-      <w:proofErr w:type="spellStart"/>
-      <w:r>
-        <w:rPr>
-          <w:rFonts w:ascii="Tahoma" w:hAnsi="Tahoma" w:cs="Tahoma"/>
-          <w:color w:val="000000"/>
-          <w:bdr w:val="none" w:sz="0" w:space="0" w:color="auto" w:frame="1"/>
-          <w:lang w:val="en-US"/>
-        </w:rPr>
-        <w:t>IfModule</w:t>
-      </w:r>
-      <w:proofErr w:type="spellEnd"/>
-      <w:r>
-        <w:rPr>
-          <w:rFonts w:ascii="Tahoma" w:hAnsi="Tahoma" w:cs="Tahoma"/>
-          <w:color w:val="000000"/>
-          <w:bdr w:val="none" w:sz="0" w:space="0" w:color="auto" w:frame="1"/>
-          <w:lang w:val="en-US"/>
-        </w:rPr>
-        <w:t>&gt;</w:t>
+        <w:t>&lt;/IfModule&gt;</w:t>
       </w:r>
     </w:p>
     <w:p>
@@ -6993,23 +5394,7 @@
         <w:ind w:left="708"/>
       </w:pPr>
       <w:r>
-        <w:t xml:space="preserve">Sur Symfony en mode développement il y a des informations confidentiels qui apparaissent et qui ne concernent que le développeur et non les utilisateurs. Il y a par exemple les messages d'erreurs et la barre de </w:t>
-      </w:r>
-      <w:proofErr w:type="spellStart"/>
-      <w:r>
-        <w:t>debug</w:t>
-      </w:r>
-      <w:proofErr w:type="spellEnd"/>
-      <w:r>
-        <w:t xml:space="preserve">. Pour les faire disparaître avant de mettre en ligne un projet Symfony, il est important de changer et de passer en mode production (sans message d'erreur et sans barre de </w:t>
-      </w:r>
-      <w:proofErr w:type="spellStart"/>
-      <w:r>
-        <w:t>debug</w:t>
-      </w:r>
-      <w:proofErr w:type="spellEnd"/>
-      <w:r>
-        <w:t>).</w:t>
+        <w:t>Sur Symfony en mode développement il y a des informations confidentiels qui apparaissent et qui ne concernent que le développeur et non les utilisateurs. Il y a par exemple les messages d'erreurs et la barre de debug. Pour les faire disparaître avant de mettre en ligne un projet Symfony, il est important de changer et de passer en mode production (sans message d'erreur et sans barre de debug).</w:t>
       </w:r>
     </w:p>
     <w:p>
@@ -7045,15 +5430,7 @@
         <w:t>1</w:t>
       </w:r>
       <w:r>
-        <w:t> Ouvrez le fichier ".</w:t>
-      </w:r>
-      <w:proofErr w:type="spellStart"/>
-      <w:r>
-        <w:t>env</w:t>
-      </w:r>
-      <w:proofErr w:type="spellEnd"/>
-      <w:r>
-        <w:t>" à la racine du projet de Symfony.</w:t>
+        <w:t> Ouvrez le fichier ".env" à la racine du projet de Symfony.</w:t>
       </w:r>
     </w:p>
     <w:p>
@@ -7284,21 +5661,12 @@
       </w:pPr>
     </w:p>
     <w:p>
-      <w:proofErr w:type="spellStart"/>
       <w:r>
         <w:rPr>
           <w:b/>
           <w:bCs/>
         </w:rPr>
-        <w:t>Deploy</w:t>
-      </w:r>
-      <w:proofErr w:type="spellEnd"/>
-      <w:r>
-        <w:rPr>
-          <w:b/>
-          <w:bCs/>
-        </w:rPr>
-        <w:t xml:space="preserve"> : </w:t>
+        <w:t xml:space="preserve">Deploy : </w:t>
       </w:r>
       <w:r>
         <w:t>extension pour déployer le projet.</w:t>
@@ -7341,22 +5709,15 @@
       <w:r>
         <w:t xml:space="preserve">fichier de </w:t>
       </w:r>
-      <w:proofErr w:type="spellStart"/>
       <w:r>
         <w:t>settings.json</w:t>
       </w:r>
-      <w:proofErr w:type="spellEnd"/>
       <w:r>
         <w:t xml:space="preserve"> </w:t>
       </w:r>
       <w:r>
-        <w:t>dans votre .</w:t>
-      </w:r>
-      <w:proofErr w:type="spellStart"/>
-      <w:r>
-        <w:t>vscode</w:t>
-      </w:r>
-      <w:proofErr w:type="spellEnd"/>
+        <w:t>dans votre .vscode</w:t>
+      </w:r>
       <w:r>
         <w:t xml:space="preserve">, </w:t>
       </w:r>
@@ -7372,23 +5733,10 @@
       </w:r>
       <w:bookmarkEnd w:id="10"/>
       <w:r>
-        <w:t>une </w:t>
-      </w:r>
-      <w:proofErr w:type="spellStart"/>
-      <w:r>
-        <w:t>deploy.reloadedsection</w:t>
-      </w:r>
-      <w:proofErr w:type="spellEnd"/>
-      <w:r>
-        <w:t xml:space="preserve"> dans le dossier </w:t>
-      </w:r>
-      <w:proofErr w:type="spellStart"/>
-      <w:r>
-        <w:t>setting.json</w:t>
-      </w:r>
-      <w:proofErr w:type="spellEnd"/>
-      <w:r>
-        <w:t xml:space="preserve">. </w:t>
+        <w:t>une deploy.reloadedsection</w:t>
+      </w:r>
+      <w:r>
+        <w:t xml:space="preserve"> dans le dossier setting.json. </w:t>
       </w:r>
     </w:p>
     <w:p>
@@ -7406,15 +5754,7 @@
     </w:p>
     <w:p>
       <w:r>
-        <w:t xml:space="preserve">     " </w:t>
-      </w:r>
-      <w:proofErr w:type="spellStart"/>
-      <w:r>
-        <w:t>deploy.reloaded</w:t>
-      </w:r>
-      <w:proofErr w:type="spellEnd"/>
-      <w:r>
-        <w:t xml:space="preserve"> " : {</w:t>
+        <w:t xml:space="preserve">     " deploy.reloaded " : {</w:t>
       </w:r>
     </w:p>
     <w:p>
@@ -7429,15 +5769,7 @@
     </w:p>
     <w:p>
       <w:r>
-        <w:t xml:space="preserve">                " </w:t>
-      </w:r>
-      <w:proofErr w:type="spellStart"/>
-      <w:r>
-        <w:t>name</w:t>
-      </w:r>
-      <w:proofErr w:type="spellEnd"/>
-      <w:r>
-        <w:t xml:space="preserve"> " : " Version 2.3.4 " ,</w:t>
+        <w:t xml:space="preserve">                " name " : " Version 2.3.4 " ,</w:t>
       </w:r>
     </w:p>
     <w:p>
@@ -7453,28 +5785,12 @@
     </w:p>
     <w:p>
       <w:r>
-        <w:t xml:space="preserve">                     " ** / *. </w:t>
-      </w:r>
-      <w:proofErr w:type="spellStart"/>
-      <w:r>
-        <w:t>php</w:t>
-      </w:r>
-      <w:proofErr w:type="spellEnd"/>
-      <w:r>
-        <w:t xml:space="preserve"> " ,</w:t>
-      </w:r>
-    </w:p>
-    <w:p>
-      <w:r>
-        <w:t xml:space="preserve">                     " /*.</w:t>
-      </w:r>
-      <w:proofErr w:type="spellStart"/>
-      <w:r>
-        <w:t>json</w:t>
-      </w:r>
-      <w:proofErr w:type="spellEnd"/>
-      <w:r>
-        <w:t xml:space="preserve"> "</w:t>
+        <w:t xml:space="preserve">                     " ** / *. php " ,</w:t>
+      </w:r>
+    </w:p>
+    <w:p>
+      <w:r>
+        <w:t xml:space="preserve">                     " /*.json "</w:t>
       </w:r>
     </w:p>
     <w:p>
@@ -7500,15 +5816,7 @@
     <w:p/>
     <w:p>
       <w:r>
-        <w:t xml:space="preserve">                " </w:t>
-      </w:r>
-      <w:proofErr w:type="spellStart"/>
-      <w:r>
-        <w:t>deployOnSave</w:t>
-      </w:r>
-      <w:proofErr w:type="spellEnd"/>
-      <w:r>
-        <w:t xml:space="preserve"> " : [ " Mon dossier SFTP " ]</w:t>
+        <w:t xml:space="preserve">                " deployOnSave " : [ " Mon dossier SFTP " ]</w:t>
       </w:r>
     </w:p>
     <w:p>
@@ -7534,28 +5842,12 @@
     </w:p>
     <w:p>
       <w:r>
-        <w:t xml:space="preserve">                " type " : " </w:t>
-      </w:r>
-      <w:proofErr w:type="spellStart"/>
-      <w:r>
-        <w:t>sftp</w:t>
-      </w:r>
-      <w:proofErr w:type="spellEnd"/>
-      <w:r>
-        <w:t xml:space="preserve"> " ,</w:t>
-      </w:r>
-    </w:p>
-    <w:p>
-      <w:r>
-        <w:t xml:space="preserve">                 " </w:t>
-      </w:r>
-      <w:proofErr w:type="spellStart"/>
-      <w:r>
-        <w:t>name</w:t>
-      </w:r>
-      <w:proofErr w:type="spellEnd"/>
-      <w:r>
-        <w:t xml:space="preserve"> " : " Mon dossier SFTP " ,</w:t>
+        <w:t xml:space="preserve">                " type " : " sftp " ,</w:t>
+      </w:r>
+    </w:p>
+    <w:p>
+      <w:r>
+        <w:t xml:space="preserve">                 " name " : " Mon dossier SFTP " ,</w:t>
       </w:r>
     </w:p>
     <w:p>
@@ -7755,19 +6047,8 @@
           <w:sz w:val="32"/>
           <w:szCs w:val="32"/>
         </w:rPr>
-        <w:t xml:space="preserve">Préparation à la lecture du livre « En route pour Symfony 5 » écrit par Fabien </w:t>
-      </w:r>
-      <w:proofErr w:type="spellStart"/>
-      <w:r>
-        <w:rPr>
-          <w:b/>
-          <w:bCs/>
-          <w:sz w:val="32"/>
-          <w:szCs w:val="32"/>
-        </w:rPr>
-        <w:t>Potencier</w:t>
-      </w:r>
-      <w:proofErr w:type="spellEnd"/>
+        <w:t>Préparation à la lecture du livre « En route pour Symfony 5 » écrit par Fabien Potencier</w:t>
+      </w:r>
     </w:p>
     <w:p>
       <w:pPr>
@@ -7884,11 +6165,9 @@
           <w:numId w:val="18"/>
         </w:numPr>
       </w:pPr>
-      <w:proofErr w:type="spellStart"/>
       <w:r>
         <w:t>pdo_pgsql</w:t>
       </w:r>
-      <w:proofErr w:type="spellEnd"/>
     </w:p>
     <w:p>
       <w:pPr>
@@ -7898,11 +6177,9 @@
           <w:numId w:val="18"/>
         </w:numPr>
       </w:pPr>
-      <w:proofErr w:type="spellStart"/>
       <w:r>
         <w:t>xsl</w:t>
       </w:r>
-      <w:proofErr w:type="spellEnd"/>
     </w:p>
     <w:p>
       <w:pPr>
@@ -7912,11 +6189,9 @@
           <w:numId w:val="18"/>
         </w:numPr>
       </w:pPr>
-      <w:proofErr w:type="spellStart"/>
       <w:r>
         <w:t>amqp</w:t>
       </w:r>
-      <w:proofErr w:type="spellEnd"/>
     </w:p>
     <w:p>
       <w:pPr>
@@ -7938,13 +6213,8 @@
           <w:numId w:val="18"/>
         </w:numPr>
       </w:pPr>
-      <w:proofErr w:type="spellStart"/>
-      <w:r>
-        <w:t>openssl</w:t>
-      </w:r>
-      <w:proofErr w:type="spellEnd"/>
-      <w:r>
-        <w:t> </w:t>
+      <w:r>
+        <w:t>openssl </w:t>
       </w:r>
     </w:p>
     <w:p>
@@ -7979,11 +6249,9 @@
           <w:numId w:val="18"/>
         </w:numPr>
       </w:pPr>
-      <w:proofErr w:type="spellStart"/>
       <w:r>
         <w:t>curl</w:t>
       </w:r>
-      <w:proofErr w:type="spellEnd"/>
     </w:p>
     <w:p/>
     <w:p>
@@ -8034,21 +6302,8 @@
         </w:numPr>
       </w:pPr>
       <w:r>
-        <w:t xml:space="preserve">Copiez php_amqp.dll dans votre dossier </w:t>
-      </w:r>
-      <w:proofErr w:type="spellStart"/>
-      <w:r>
-        <w:t>php</w:t>
-      </w:r>
-      <w:proofErr w:type="spellEnd"/>
-      <w:r>
-        <w:t xml:space="preserve"> </w:t>
-      </w:r>
-      <w:proofErr w:type="spellStart"/>
-      <w:r>
-        <w:t>ext</w:t>
-      </w:r>
-      <w:proofErr w:type="spellEnd"/>
+        <w:t>Copiez php_amqp.dll dans votre dossier php ext</w:t>
+      </w:r>
     </w:p>
     <w:p>
       <w:pPr>
@@ -8149,15 +6404,7 @@
     <w:p>
       <w:r>
         <w:lastRenderedPageBreak/>
-        <w:t xml:space="preserve">Il faut se créer un compte sur </w:t>
-      </w:r>
-      <w:proofErr w:type="spellStart"/>
-      <w:r>
-        <w:t>dockerhub</w:t>
-      </w:r>
-      <w:proofErr w:type="spellEnd"/>
-      <w:r>
-        <w:t>.</w:t>
+        <w:t>Il faut se créer un compte sur dockerhub.</w:t>
       </w:r>
     </w:p>
     <w:p/>
@@ -8220,45 +6467,13 @@
     <w:p/>
     <w:p>
       <w:r>
-        <w:t xml:space="preserve">Une fois extrait, utilisez votre éditeur de code préféré pour ouvrir le projet. Si vous avez besoin d'un éditeur, vous pouvez utiliser Visual Studio Code . Vous devriez voir les </w:t>
-      </w:r>
-      <w:proofErr w:type="spellStart"/>
-      <w:r>
-        <w:t>package.jsonsous</w:t>
-      </w:r>
-      <w:proofErr w:type="spellEnd"/>
-      <w:r>
-        <w:t xml:space="preserve">-répertoires et deux ( </w:t>
-      </w:r>
-      <w:proofErr w:type="spellStart"/>
-      <w:r>
-        <w:t>srcet</w:t>
-      </w:r>
-      <w:proofErr w:type="spellEnd"/>
-      <w:r>
-        <w:t xml:space="preserve"> </w:t>
-      </w:r>
-      <w:proofErr w:type="spellStart"/>
-      <w:r>
-        <w:t>spec</w:t>
-      </w:r>
-      <w:proofErr w:type="spellEnd"/>
-      <w:r>
-        <w:t>).</w:t>
-      </w:r>
-    </w:p>
-    <w:p/>
-    <w:p>
-      <w:r>
-        <w:t xml:space="preserve">Créez un fichier </w:t>
-      </w:r>
-      <w:proofErr w:type="spellStart"/>
-      <w:r>
-        <w:t>Dockerfile</w:t>
-      </w:r>
-      <w:proofErr w:type="spellEnd"/>
-      <w:r>
-        <w:t xml:space="preserve"> pour y insérer le code suivant :</w:t>
+        <w:t>Une fois extrait, utilisez votre éditeur de code préféré pour ouvrir le projet. Si vous avez besoin d'un éditeur, vous pouvez utiliser Visual Studio Code . Vous devriez voir les package.jsonsous-répertoires et deux ( srcet spec).</w:t>
+      </w:r>
+    </w:p>
+    <w:p/>
+    <w:p>
+      <w:r>
+        <w:t>Créez un fichier Dockerfile pour y insérer le code suivant :</w:t>
       </w:r>
     </w:p>
     <w:p/>
@@ -8362,57 +6577,25 @@
           <w:rFonts w:ascii="Courier New" w:hAnsi="Courier New" w:cs="Courier New"/>
           <w:color w:val="FFFFFF"/>
         </w:rPr>
-        <w:t xml:space="preserve"> </w:t>
-      </w:r>
-      <w:proofErr w:type="spellStart"/>
+        <w:t xml:space="preserve"> yarn install --production</w:t>
+      </w:r>
+    </w:p>
+    <w:p>
+      <w:pPr>
+        <w:ind w:firstLine="141"/>
+      </w:pPr>
+      <w:r>
+        <w:rPr>
+          <w:rFonts w:ascii="Courier New" w:hAnsi="Courier New" w:cs="Courier New"/>
+          <w:color w:val="3B78E7"/>
+        </w:rPr>
+        <w:t>CMD</w:t>
+      </w:r>
       <w:r>
         <w:rPr>
           <w:rFonts w:ascii="Courier New" w:hAnsi="Courier New" w:cs="Courier New"/>
           <w:color w:val="FFFFFF"/>
         </w:rPr>
-        <w:t>yarn</w:t>
-      </w:r>
-      <w:proofErr w:type="spellEnd"/>
-      <w:r>
-        <w:rPr>
-          <w:rFonts w:ascii="Courier New" w:hAnsi="Courier New" w:cs="Courier New"/>
-          <w:color w:val="FFFFFF"/>
-        </w:rPr>
-        <w:t xml:space="preserve"> </w:t>
-      </w:r>
-      <w:proofErr w:type="spellStart"/>
-      <w:r>
-        <w:rPr>
-          <w:rFonts w:ascii="Courier New" w:hAnsi="Courier New" w:cs="Courier New"/>
-          <w:color w:val="FFFFFF"/>
-        </w:rPr>
-        <w:t>install</w:t>
-      </w:r>
-      <w:proofErr w:type="spellEnd"/>
-      <w:r>
-        <w:rPr>
-          <w:rFonts w:ascii="Courier New" w:hAnsi="Courier New" w:cs="Courier New"/>
-          <w:color w:val="FFFFFF"/>
-        </w:rPr>
-        <w:t xml:space="preserve"> --production</w:t>
-      </w:r>
-    </w:p>
-    <w:p>
-      <w:pPr>
-        <w:ind w:firstLine="141"/>
-      </w:pPr>
-      <w:r>
-        <w:rPr>
-          <w:rFonts w:ascii="Courier New" w:hAnsi="Courier New" w:cs="Courier New"/>
-          <w:color w:val="3B78E7"/>
-        </w:rPr>
-        <w:t>CMD</w:t>
-      </w:r>
-      <w:r>
-        <w:rPr>
-          <w:rFonts w:ascii="Courier New" w:hAnsi="Courier New" w:cs="Courier New"/>
-          <w:color w:val="FFFFFF"/>
-        </w:rPr>
         <w:t xml:space="preserve"> [</w:t>
       </w:r>
       <w:r>
@@ -8420,23 +6603,7 @@
           <w:rFonts w:ascii="Courier New" w:hAnsi="Courier New" w:cs="Courier New"/>
           <w:color w:val="0D904F"/>
         </w:rPr>
-        <w:t>"</w:t>
-      </w:r>
-      <w:proofErr w:type="spellStart"/>
-      <w:r>
-        <w:rPr>
-          <w:rFonts w:ascii="Courier New" w:hAnsi="Courier New" w:cs="Courier New"/>
-          <w:color w:val="0D904F"/>
-        </w:rPr>
-        <w:t>node</w:t>
-      </w:r>
-      <w:proofErr w:type="spellEnd"/>
-      <w:r>
-        <w:rPr>
-          <w:rFonts w:ascii="Courier New" w:hAnsi="Courier New" w:cs="Courier New"/>
-          <w:color w:val="0D904F"/>
-        </w:rPr>
-        <w:t>"</w:t>
+        <w:t>"node"</w:t>
       </w:r>
       <w:r>
         <w:rPr>
@@ -8654,10 +6821,11 @@
           <w:sz w:val="32"/>
           <w:szCs w:val="32"/>
         </w:rPr>
-        <w:t xml:space="preserve">Nouveau projet </w:t>
-      </w:r>
-      <w:proofErr w:type="spellStart"/>
-      <w:r>
+        <w:t>Nouveau projet symfony</w:t>
+      </w:r>
+    </w:p>
+    <w:p>
+      <w:pPr>
         <w:rPr>
           <w:b/>
           <w:bCs/>
@@ -8665,9 +6833,7 @@
           <w:sz w:val="32"/>
           <w:szCs w:val="32"/>
         </w:rPr>
-        <w:t>symfony</w:t>
-      </w:r>
-      <w:proofErr w:type="spellEnd"/>
+      </w:pPr>
     </w:p>
     <w:p>
       <w:pPr>
@@ -8682,17 +6848,6 @@
     </w:p>
     <w:p>
       <w:pPr>
-        <w:rPr>
-          <w:b/>
-          <w:bCs/>
-          <w:color w:val="FF0000"/>
-          <w:sz w:val="32"/>
-          <w:szCs w:val="32"/>
-        </w:rPr>
-      </w:pPr>
-    </w:p>
-    <w:p>
-      <w:pPr>
         <w:pStyle w:val="CodeSoft"/>
         <w:pBdr>
           <w:left w:val="single" w:sz="8" w:space="0" w:color="DEEAF6"/>
@@ -8823,15 +6978,7 @@
     </w:p>
     <w:p>
       <w:r>
-        <w:t xml:space="preserve">Commande pour installer le certificat sous </w:t>
-      </w:r>
-      <w:proofErr w:type="spellStart"/>
-      <w:r>
-        <w:t>symfony</w:t>
-      </w:r>
-      <w:proofErr w:type="spellEnd"/>
-      <w:r>
-        <w:t xml:space="preserve"> est </w:t>
+        <w:t xml:space="preserve">Commande pour installer le certificat sous symfony est </w:t>
       </w:r>
     </w:p>
     <w:p/>
@@ -8896,15 +7043,7 @@
     <w:p/>
     <w:p>
       <w:r>
-        <w:t xml:space="preserve">Sur le compte </w:t>
-      </w:r>
-      <w:proofErr w:type="spellStart"/>
-      <w:r>
-        <w:t>github</w:t>
-      </w:r>
-      <w:proofErr w:type="spellEnd"/>
-      <w:r>
-        <w:t>, il faut aller dans Repositories et cliquer sur nouveau</w:t>
+        <w:t>Sur le compte github, il faut aller dans Repositories et cliquer sur nouveau</w:t>
       </w:r>
     </w:p>
     <w:p/>
@@ -9040,15 +7179,7 @@
     <w:p>
       <w:r>
         <w:lastRenderedPageBreak/>
-        <w:t xml:space="preserve">Pour </w:t>
-      </w:r>
-      <w:proofErr w:type="spellStart"/>
-      <w:r>
-        <w:t>commiter</w:t>
-      </w:r>
-      <w:proofErr w:type="spellEnd"/>
-      <w:r>
-        <w:t xml:space="preserve"> et ajouter </w:t>
+        <w:t xml:space="preserve">Pour commiter et ajouter </w:t>
       </w:r>
     </w:p>
     <w:p/>
@@ -9282,41 +7413,17 @@
     </w:p>
     <w:bookmarkEnd w:id="14"/>
     <w:p/>
-    <w:p/>
-    <w:p/>
-    <w:p/>
-    <w:p/>
-    <w:p/>
-    <w:p/>
-    <w:p>
-      <w:pPr>
-        <w:jc w:val="center"/>
-        <w:rPr>
-          <w:color w:val="FF0000"/>
-          <w:sz w:val="36"/>
-          <w:szCs w:val="36"/>
-        </w:rPr>
-      </w:pPr>
-      <w:bookmarkStart w:id="15" w:name="_Hlk66871469"/>
-      <w:r>
-        <w:rPr>
-          <w:color w:val="FF0000"/>
-          <w:sz w:val="36"/>
-          <w:szCs w:val="36"/>
-        </w:rPr>
-        <w:lastRenderedPageBreak/>
-        <w:t>MP-NET-S5</w:t>
-      </w:r>
-    </w:p>
-    <w:p/>
-    <w:p/>
-    <w:p/>
-    <w:p/>
-    <w:p/>
-    <w:p>
-      <w:pPr>
-        <w:ind w:left="0"/>
-      </w:pPr>
+    <w:p>
+      <w:r>
+        <w:rPr>
+          <w:rFonts w:ascii="Arial" w:hAnsi="Arial" w:cs="Arial"/>
+          <w:color w:val="4D5156"/>
+          <w:sz w:val="21"/>
+          <w:szCs w:val="21"/>
+          <w:shd w:val="clear" w:color="auto" w:fill="FFFFFF"/>
+        </w:rPr>
+        <w:t>Remiser les modifications d'un répertoire de travail</w:t>
+      </w:r>
     </w:p>
     <w:p>
       <w:pPr>
@@ -9326,17 +7433,43 @@
         </w:pBdr>
       </w:pPr>
       <w:r>
-        <w:t>Symfony new MP-NET-S5</w:t>
-      </w:r>
-      <w:r>
-        <w:t>-2</w:t>
-      </w:r>
-      <w:r>
-        <w:t xml:space="preserve"> -full</w:t>
-      </w:r>
-    </w:p>
-    <w:p/>
-    <w:p/>
+        <w:t>git stash</w:t>
+      </w:r>
+    </w:p>
+    <w:p/>
+    <w:p/>
+    <w:p/>
+    <w:p/>
+    <w:p/>
+    <w:p>
+      <w:pPr>
+        <w:jc w:val="center"/>
+        <w:rPr>
+          <w:color w:val="FF0000"/>
+          <w:sz w:val="36"/>
+          <w:szCs w:val="36"/>
+        </w:rPr>
+      </w:pPr>
+      <w:bookmarkStart w:id="15" w:name="_Hlk66871469"/>
+      <w:r>
+        <w:rPr>
+          <w:color w:val="FF0000"/>
+          <w:sz w:val="36"/>
+          <w:szCs w:val="36"/>
+        </w:rPr>
+        <w:t>MP-NET-S5</w:t>
+      </w:r>
+    </w:p>
+    <w:p/>
+    <w:p/>
+    <w:p/>
+    <w:p/>
+    <w:p/>
+    <w:p>
+      <w:pPr>
+        <w:ind w:left="0"/>
+      </w:pPr>
+    </w:p>
     <w:p>
       <w:pPr>
         <w:pStyle w:val="CodeSoft"/>
@@ -9345,7 +7478,13 @@
         </w:pBdr>
       </w:pPr>
       <w:r>
-        <w:t>Composer require symfony/webpack-encore-bundle</w:t>
+        <w:t>Symfony new MP-NET-S5</w:t>
+      </w:r>
+      <w:r>
+        <w:t>-2</w:t>
+      </w:r>
+      <w:r>
+        <w:t xml:space="preserve"> -full</w:t>
       </w:r>
     </w:p>
     <w:p/>
@@ -9357,12 +7496,10 @@
           <w:left w:val="single" w:sz="8" w:space="0" w:color="DEEAF6"/>
         </w:pBdr>
       </w:pPr>
-      <w:bookmarkStart w:id="16" w:name="_Hlk65072465"/>
-      <w:r>
-        <w:t>npm install</w:t>
-      </w:r>
-    </w:p>
-    <w:bookmarkEnd w:id="16"/>
+      <w:r>
+        <w:t>Composer require symfony/webpack-encore-bundle</w:t>
+      </w:r>
+    </w:p>
     <w:p/>
     <w:p/>
     <w:p>
@@ -9372,10 +7509,12 @@
           <w:left w:val="single" w:sz="8" w:space="0" w:color="DEEAF6"/>
         </w:pBdr>
       </w:pPr>
-      <w:r>
-        <w:t>composer req maker --dev</w:t>
-      </w:r>
-    </w:p>
+      <w:bookmarkStart w:id="16" w:name="_Hlk65072465"/>
+      <w:r>
+        <w:t>npm install</w:t>
+      </w:r>
+    </w:p>
+    <w:bookmarkEnd w:id="16"/>
     <w:p/>
     <w:p/>
     <w:p>
@@ -9386,7 +7525,7 @@
         </w:pBdr>
       </w:pPr>
       <w:r>
-        <w:t>Composer require doctrine/annotations</w:t>
+        <w:t>composer req maker --dev</w:t>
       </w:r>
     </w:p>
     <w:p/>
@@ -9399,22 +7538,11 @@
         </w:pBdr>
       </w:pPr>
       <w:r>
-        <w:t xml:space="preserve">symfony console make:controller </w:t>
-      </w:r>
-      <w:r>
-        <w:t>home</w:t>
-      </w:r>
-    </w:p>
-    <w:p>
-      <w:pPr>
-        <w:ind w:left="0"/>
-      </w:pPr>
-    </w:p>
-    <w:p>
-      <w:pPr>
-        <w:ind w:left="0"/>
-      </w:pPr>
-    </w:p>
+        <w:t>Composer require doctrine/annotations</w:t>
+      </w:r>
+    </w:p>
+    <w:p/>
+    <w:p/>
     <w:p>
       <w:pPr>
         <w:pStyle w:val="CodeSoft"/>
@@ -9423,6 +7551,30 @@
         </w:pBdr>
       </w:pPr>
       <w:r>
+        <w:t xml:space="preserve">symfony console make:controller </w:t>
+      </w:r>
+      <w:r>
+        <w:t>home</w:t>
+      </w:r>
+    </w:p>
+    <w:p>
+      <w:pPr>
+        <w:ind w:left="0"/>
+      </w:pPr>
+    </w:p>
+    <w:p>
+      <w:pPr>
+        <w:ind w:left="0"/>
+      </w:pPr>
+    </w:p>
+    <w:p>
+      <w:pPr>
+        <w:pStyle w:val="CodeSoft"/>
+        <w:pBdr>
+          <w:left w:val="single" w:sz="8" w:space="0" w:color="DEEAF6"/>
+        </w:pBdr>
+      </w:pPr>
+      <w:r>
         <w:t>composer require symfony/asset</w:t>
       </w:r>
     </w:p>
@@ -9446,19 +7598,8 @@
           <w:sz w:val="22"/>
           <w:szCs w:val="22"/>
         </w:rPr>
-        <w:t xml:space="preserve">Installation de </w:t>
-      </w:r>
-      <w:proofErr w:type="spellStart"/>
-      <w:r>
-        <w:rPr>
-          <w:b/>
-          <w:bCs/>
-          <w:sz w:val="22"/>
-          <w:szCs w:val="22"/>
-        </w:rPr>
-        <w:t>yarn</w:t>
-      </w:r>
-      <w:proofErr w:type="spellEnd"/>
+        <w:t>Installation de yarn</w:t>
+      </w:r>
     </w:p>
     <w:p>
       <w:pPr>
@@ -9520,13 +7661,8 @@
         <w:ind w:left="0"/>
       </w:pPr>
       <w:r>
-        <w:t xml:space="preserve">Pour créer le </w:t>
-      </w:r>
-      <w:proofErr w:type="spellStart"/>
-      <w:r>
-        <w:t>manifest.json</w:t>
-      </w:r>
-      <w:proofErr w:type="spellEnd"/>
+        <w:t>Pour créer le manifest.json</w:t>
+      </w:r>
     </w:p>
     <w:p>
       <w:pPr>
@@ -9570,21 +7706,8 @@
         <w:ind w:left="0"/>
       </w:pPr>
       <w:r>
-        <w:t xml:space="preserve">Mise en place de la home page avec un </w:t>
-      </w:r>
-      <w:proofErr w:type="spellStart"/>
-      <w:r>
-        <w:t>carousel</w:t>
-      </w:r>
-      <w:proofErr w:type="spellEnd"/>
-      <w:r>
-        <w:t xml:space="preserve">. Le site ci-dessous donne un très bon exemple de </w:t>
-      </w:r>
-      <w:proofErr w:type="spellStart"/>
-      <w:r>
-        <w:t>carousel</w:t>
-      </w:r>
-      <w:proofErr w:type="spellEnd"/>
+        <w:t>Mise en place de la home page avec un carousel. Le site ci-dessous donne un très bon exemple de carousel</w:t>
+      </w:r>
     </w:p>
     <w:p>
       <w:pPr>
@@ -9654,13 +7777,8 @@
         <w:ind w:left="0"/>
       </w:pPr>
       <w:r>
-        <w:t xml:space="preserve">Pour créer le fichier </w:t>
-      </w:r>
-      <w:proofErr w:type="spellStart"/>
-      <w:r>
-        <w:t>security.yaml</w:t>
-      </w:r>
-      <w:proofErr w:type="spellEnd"/>
+        <w:t>Pour créer le fichier security.yaml</w:t>
+      </w:r>
     </w:p>
     <w:p>
       <w:pPr>
@@ -9721,13 +7839,8 @@
     <w:p/>
     <w:p>
       <w:r>
-        <w:t xml:space="preserve">Création de la table </w:t>
-      </w:r>
-      <w:proofErr w:type="spellStart"/>
-      <w:r>
-        <w:t>u_iden</w:t>
-      </w:r>
-      <w:proofErr w:type="spellEnd"/>
+        <w:t>Création de la table u_iden</w:t>
+      </w:r>
       <w:r>
         <w:t xml:space="preserve"> en ligne de commande</w:t>
       </w:r>
@@ -9735,13 +7848,8 @@
     <w:p/>
     <w:p>
       <w:r>
-        <w:t xml:space="preserve">Validation via les commandes </w:t>
-      </w:r>
-      <w:proofErr w:type="spellStart"/>
-      <w:r>
-        <w:t>symfony</w:t>
-      </w:r>
-      <w:proofErr w:type="spellEnd"/>
+        <w:t>Validation via les commandes symfony</w:t>
+      </w:r>
     </w:p>
     <w:p/>
     <w:p>
@@ -9918,15 +8026,7 @@
         <w:ind w:left="0"/>
       </w:pPr>
       <w:r>
-        <w:t>Pour vérifier les comptes par e-mail, il faut installer le bundle « </w:t>
-      </w:r>
-      <w:proofErr w:type="spellStart"/>
-      <w:r>
-        <w:t>verify</w:t>
-      </w:r>
-      <w:proofErr w:type="spellEnd"/>
-      <w:r>
-        <w:t xml:space="preserve"> e-mail »</w:t>
+        <w:t>Pour vérifier les comptes par e-mail, il faut installer le bundle « verify e-mail »</w:t>
       </w:r>
     </w:p>
     <w:p>
@@ -9964,13 +8064,8 @@
         <w:ind w:left="0"/>
       </w:pPr>
       <w:r>
-        <w:t>Pour la réinitialisation des mots de passe, il faut installer le bundle reset-</w:t>
-      </w:r>
-      <w:proofErr w:type="spellStart"/>
-      <w:r>
-        <w:t>password</w:t>
-      </w:r>
-      <w:proofErr w:type="spellEnd"/>
+        <w:t>Pour la réinitialisation des mots de passe, il faut installer le bundle reset-password</w:t>
+      </w:r>
     </w:p>
     <w:p/>
     <w:p>
@@ -10026,6 +8121,7 @@
         </w:pBdr>
       </w:pPr>
       <w:r>
+        <w:lastRenderedPageBreak/>
         <w:t>symfony console make:migration</w:t>
       </w:r>
       <w:r>
@@ -10045,7 +8141,6 @@
         </w:pBdr>
       </w:pPr>
       <w:r>
-        <w:lastRenderedPageBreak/>
         <w:t>symfony console doctrine:migrations:migrate</w:t>
       </w:r>
       <w:r>
@@ -10122,15 +8217,7 @@
     <w:p/>
     <w:p>
       <w:r>
-        <w:t xml:space="preserve">Dans le fichier </w:t>
-      </w:r>
-      <w:proofErr w:type="spellStart"/>
-      <w:r>
-        <w:t>security.yaml</w:t>
-      </w:r>
-      <w:proofErr w:type="spellEnd"/>
-      <w:r>
-        <w:t>, il faut décocher la route de l’utilisateur</w:t>
+        <w:t>Dans le fichier security.yaml, il faut décocher la route de l’utilisateur</w:t>
       </w:r>
     </w:p>
     <w:p/>
@@ -10176,30 +8263,14 @@
     <w:p/>
     <w:p>
       <w:r>
-        <w:t xml:space="preserve">La route </w:t>
-      </w:r>
-      <w:proofErr w:type="spellStart"/>
-      <w:r>
-        <w:t>users</w:t>
-      </w:r>
-      <w:proofErr w:type="spellEnd"/>
-      <w:r>
-        <w:t xml:space="preserve"> est protégée</w:t>
-      </w:r>
-    </w:p>
-    <w:p/>
-    <w:p/>
-    <w:p>
-      <w:r>
-        <w:t xml:space="preserve">Modifier dans le contrôleur </w:t>
-      </w:r>
-      <w:proofErr w:type="spellStart"/>
-      <w:r>
-        <w:t>usersController</w:t>
-      </w:r>
-      <w:proofErr w:type="spellEnd"/>
-      <w:r>
-        <w:t xml:space="preserve"> -&gt; ajouter la méthode  </w:t>
+        <w:t>La route users est protégée</w:t>
+      </w:r>
+    </w:p>
+    <w:p/>
+    <w:p/>
+    <w:p>
+      <w:r>
+        <w:t xml:space="preserve">Modifier dans le contrôleur usersController -&gt; ajouter la méthode  </w:t>
       </w:r>
     </w:p>
     <w:p/>
@@ -10290,15 +8361,7 @@
     <w:p/>
     <w:p>
       <w:r>
-        <w:t xml:space="preserve">Mise en place de la vue dans le fichier </w:t>
-      </w:r>
-      <w:proofErr w:type="spellStart"/>
-      <w:r>
-        <w:t>twig</w:t>
-      </w:r>
-      <w:proofErr w:type="spellEnd"/>
-      <w:r>
-        <w:t xml:space="preserve"> que l’on veut faire apparaitre les données de la base</w:t>
+        <w:t>Mise en place de la vue dans le fichier twig que l’on veut faire apparaitre les données de la base</w:t>
       </w:r>
     </w:p>
     <w:p/>
@@ -10344,13 +8407,8 @@
     <w:p/>
     <w:p>
       <w:r>
-        <w:t xml:space="preserve">Mettre en place Symfony </w:t>
-      </w:r>
-      <w:proofErr w:type="spellStart"/>
-      <w:r>
-        <w:t>form</w:t>
-      </w:r>
-      <w:proofErr w:type="spellEnd"/>
+        <w:t>Mettre en place Symfony form</w:t>
+      </w:r>
     </w:p>
     <w:p/>
     <w:p>
@@ -10424,39 +8482,21 @@
     <w:p/>
     <w:p>
       <w:r>
-        <w:t xml:space="preserve">Changer en haut au niveau du </w:t>
-      </w:r>
-      <w:proofErr w:type="spellStart"/>
-      <w:r>
-        <w:t>namespace</w:t>
-      </w:r>
-      <w:proofErr w:type="spellEnd"/>
-    </w:p>
-    <w:p/>
-    <w:p>
-      <w:proofErr w:type="spellStart"/>
-      <w:r>
-        <w:t>namespace</w:t>
-      </w:r>
-      <w:proofErr w:type="spellEnd"/>
-      <w:r>
-        <w:t xml:space="preserve"> App\Controller\Admin</w:t>
-      </w:r>
-    </w:p>
-    <w:p/>
+        <w:t>Changer en haut au niveau du namespace</w:t>
+      </w:r>
+    </w:p>
     <w:p/>
     <w:p>
       <w:r>
         <w:lastRenderedPageBreak/>
-        <w:t xml:space="preserve">Création du </w:t>
-      </w:r>
-      <w:proofErr w:type="spellStart"/>
-      <w:r>
-        <w:t>controller</w:t>
-      </w:r>
-      <w:proofErr w:type="spellEnd"/>
-      <w:r>
-        <w:t xml:space="preserve"> admin</w:t>
+        <w:t>namespace App\Controller\Admin</w:t>
+      </w:r>
+    </w:p>
+    <w:p/>
+    <w:p/>
+    <w:p>
+      <w:r>
+        <w:t>Création du controller admin</w:t>
       </w:r>
     </w:p>
     <w:p/>
@@ -10483,23 +8523,7 @@
     <w:p/>
     <w:p>
       <w:r>
-        <w:t xml:space="preserve">Décocher dans le fichier </w:t>
-      </w:r>
-      <w:proofErr w:type="spellStart"/>
-      <w:r>
-        <w:t>security.yaml</w:t>
-      </w:r>
-      <w:proofErr w:type="spellEnd"/>
-      <w:r>
-        <w:t xml:space="preserve">  -&gt;  # </w:t>
-      </w:r>
-      <w:proofErr w:type="spellStart"/>
-      <w:r>
-        <w:t>path</w:t>
-      </w:r>
-      <w:proofErr w:type="spellEnd"/>
-      <w:r>
-        <w:t xml:space="preserve">  admin</w:t>
+        <w:t>Décocher dans le fichier security.yaml  -&gt;  # path  admin</w:t>
       </w:r>
     </w:p>
     <w:p/>
@@ -10664,45 +8688,8 @@
     <w:p/>
     <w:p>
       <w:r>
-        <w:t>PATH=$PATH:/</w:t>
-      </w:r>
-      <w:proofErr w:type="spellStart"/>
-      <w:r>
-        <w:t>path</w:t>
-      </w:r>
-      <w:proofErr w:type="spellEnd"/>
-      <w:r>
-        <w:t>/to/</w:t>
-      </w:r>
-      <w:proofErr w:type="spellStart"/>
-      <w:r>
-        <w:t>pg</w:t>
-      </w:r>
-      <w:proofErr w:type="spellEnd"/>
-      <w:r>
-        <w:t xml:space="preserve">/bin </w:t>
-      </w:r>
-      <w:proofErr w:type="spellStart"/>
-      <w:r>
-        <w:t>pgmgr</w:t>
-      </w:r>
-      <w:proofErr w:type="spellEnd"/>
-      <w:r>
-        <w:t xml:space="preserve"> </w:t>
-      </w:r>
-      <w:proofErr w:type="spellStart"/>
-      <w:r>
-        <w:t>db</w:t>
-      </w:r>
-      <w:proofErr w:type="spellEnd"/>
-      <w:r>
-        <w:t xml:space="preserve"> </w:t>
-      </w:r>
-      <w:proofErr w:type="spellStart"/>
-      <w:r>
-        <w:t>create</w:t>
-      </w:r>
-      <w:proofErr w:type="spellEnd"/>
+        <w:t>PATH=$PATH:/path/to/pg/bin pgmgr db create</w:t>
+      </w:r>
     </w:p>
     <w:p>
       <w:pPr>
@@ -10724,7 +8711,7 @@
 </file>
 
 <file path=word/endnotes.xml><?xml version="1.0" encoding="utf-8"?>
-<w:endnotes xmlns:wpc="http://schemas.microsoft.com/office/word/2010/wordprocessingCanvas" xmlns:cx="http://schemas.microsoft.com/office/drawing/2014/chartex" xmlns:cx1="http://schemas.microsoft.com/office/drawing/2015/9/8/chartex" xmlns:cx2="http://schemas.microsoft.com/office/drawing/2015/10/21/chartex" xmlns:cx3="http://schemas.microsoft.com/office/drawing/2016/5/9/chartex" xmlns:cx4="http://schemas.microsoft.com/office/drawing/2016/5/10/chartex" xmlns:cx5="http://schemas.microsoft.com/office/drawing/2016/5/11/chartex" xmlns:cx6="http://schemas.microsoft.com/office/drawing/2016/5/12/chartex" xmlns:cx7="http://schemas.microsoft.com/office/drawing/2016/5/13/chartex" xmlns:cx8="http://schemas.microsoft.com/office/drawing/2016/5/14/chartex" xmlns:mc="http://schemas.openxmlformats.org/markup-compatibility/2006" xmlns:aink="http://schemas.microsoft.com/office/drawing/2016/ink" xmlns:am3d="http://schemas.microsoft.com/office/drawing/2017/model3d" xmlns:o="urn:schemas-microsoft-com:office:office" xmlns:r="http://schemas.openxmlformats.org/officeDocument/2006/relationships" xmlns:m="http://schemas.openxmlformats.org/officeDocument/2006/math" xmlns:v="urn:schemas-microsoft-com:vml" xmlns:wp14="http://schemas.microsoft.com/office/word/2010/wordprocessingDrawing" xmlns:wp="http://schemas.openxmlformats.org/drawingml/2006/wordprocessingDrawing" xmlns:w10="urn:schemas-microsoft-com:office:word" xmlns:w="http://schemas.openxmlformats.org/wordprocessingml/2006/main" xmlns:w14="http://schemas.microsoft.com/office/word/2010/wordml" xmlns:w15="http://schemas.microsoft.com/office/word/2012/wordml" xmlns:w16cex="http://schemas.microsoft.com/office/word/2018/wordml/cex" xmlns:w16cid="http://schemas.microsoft.com/office/word/2016/wordml/cid" xmlns:w16="http://schemas.microsoft.com/office/word/2018/wordml" xmlns:w16se="http://schemas.microsoft.com/office/word/2015/wordml/symex" xmlns:wpg="http://schemas.microsoft.com/office/word/2010/wordprocessingGroup" xmlns:wpi="http://schemas.microsoft.com/office/word/2010/wordprocessingInk" xmlns:wne="http://schemas.microsoft.com/office/word/2006/wordml" xmlns:wps="http://schemas.microsoft.com/office/word/2010/wordprocessingShape" mc:Ignorable="w14 w15 w16se w16cid w16 w16cex wp14">
+<w:endnotes xmlns:wpc="http://schemas.microsoft.com/office/word/2010/wordprocessingCanvas" xmlns:cx="http://schemas.microsoft.com/office/drawing/2014/chartex" xmlns:cx1="http://schemas.microsoft.com/office/drawing/2015/9/8/chartex" xmlns:cx2="http://schemas.microsoft.com/office/drawing/2015/10/21/chartex" xmlns:cx3="http://schemas.microsoft.com/office/drawing/2016/5/9/chartex" xmlns:cx4="http://schemas.microsoft.com/office/drawing/2016/5/10/chartex" xmlns:cx5="http://schemas.microsoft.com/office/drawing/2016/5/11/chartex" xmlns:cx6="http://schemas.microsoft.com/office/drawing/2016/5/12/chartex" xmlns:cx7="http://schemas.microsoft.com/office/drawing/2016/5/13/chartex" xmlns:cx8="http://schemas.microsoft.com/office/drawing/2016/5/14/chartex" xmlns:mc="http://schemas.openxmlformats.org/markup-compatibility/2006" xmlns:aink="http://schemas.microsoft.com/office/drawing/2016/ink" xmlns:am3d="http://schemas.microsoft.com/office/drawing/2017/model3d" xmlns:o="urn:schemas-microsoft-com:office:office" xmlns:r="http://schemas.openxmlformats.org/officeDocument/2006/relationships" xmlns:m="http://schemas.openxmlformats.org/officeDocument/2006/math" xmlns:v="urn:schemas-microsoft-com:vml" xmlns:wp14="http://schemas.microsoft.com/office/word/2010/wordprocessingDrawing" xmlns:wp="http://schemas.openxmlformats.org/drawingml/2006/wordprocessingDrawing" xmlns:w10="urn:schemas-microsoft-com:office:word" xmlns:w="http://schemas.openxmlformats.org/wordprocessingml/2006/main" xmlns:w14="http://schemas.microsoft.com/office/word/2010/wordml" xmlns:w15="http://schemas.microsoft.com/office/word/2012/wordml" xmlns:w16cex="http://schemas.microsoft.com/office/word/2018/wordml/cex" xmlns:w16cid="http://schemas.microsoft.com/office/word/2016/wordml/cid" xmlns:w16="http://schemas.microsoft.com/office/word/2018/wordml" xmlns:w16sdtdh="http://schemas.microsoft.com/office/word/2020/wordml/sdtdatahash" xmlns:w16se="http://schemas.microsoft.com/office/word/2015/wordml/symex" xmlns:wpg="http://schemas.microsoft.com/office/word/2010/wordprocessingGroup" xmlns:wpi="http://schemas.microsoft.com/office/word/2010/wordprocessingInk" xmlns:wne="http://schemas.microsoft.com/office/word/2006/wordml" xmlns:wps="http://schemas.microsoft.com/office/word/2010/wordprocessingShape" mc:Ignorable="w14 w15 w16se w16cid w16 w16cex w16sdtdh wp14">
   <w:endnote w:type="separator" w:id="-1">
     <w:p>
       <w:r>
@@ -10743,7 +8730,7 @@
 </file>
 
 <file path=word/footer1.xml><?xml version="1.0" encoding="utf-8"?>
-<w:ftr xmlns:wpc="http://schemas.microsoft.com/office/word/2010/wordprocessingCanvas" xmlns:cx="http://schemas.microsoft.com/office/drawing/2014/chartex" xmlns:cx1="http://schemas.microsoft.com/office/drawing/2015/9/8/chartex" xmlns:cx2="http://schemas.microsoft.com/office/drawing/2015/10/21/chartex" xmlns:cx3="http://schemas.microsoft.com/office/drawing/2016/5/9/chartex" xmlns:cx4="http://schemas.microsoft.com/office/drawing/2016/5/10/chartex" xmlns:cx5="http://schemas.microsoft.com/office/drawing/2016/5/11/chartex" xmlns:cx6="http://schemas.microsoft.com/office/drawing/2016/5/12/chartex" xmlns:cx7="http://schemas.microsoft.com/office/drawing/2016/5/13/chartex" xmlns:cx8="http://schemas.microsoft.com/office/drawing/2016/5/14/chartex" xmlns:mc="http://schemas.openxmlformats.org/markup-compatibility/2006" xmlns:aink="http://schemas.microsoft.com/office/drawing/2016/ink" xmlns:am3d="http://schemas.microsoft.com/office/drawing/2017/model3d" xmlns:o="urn:schemas-microsoft-com:office:office" xmlns:r="http://schemas.openxmlformats.org/officeDocument/2006/relationships" xmlns:m="http://schemas.openxmlformats.org/officeDocument/2006/math" xmlns:v="urn:schemas-microsoft-com:vml" xmlns:wp14="http://schemas.microsoft.com/office/word/2010/wordprocessingDrawing" xmlns:wp="http://schemas.openxmlformats.org/drawingml/2006/wordprocessingDrawing" xmlns:w10="urn:schemas-microsoft-com:office:word" xmlns:w="http://schemas.openxmlformats.org/wordprocessingml/2006/main" xmlns:w14="http://schemas.microsoft.com/office/word/2010/wordml" xmlns:w15="http://schemas.microsoft.com/office/word/2012/wordml" xmlns:w16cex="http://schemas.microsoft.com/office/word/2018/wordml/cex" xmlns:w16cid="http://schemas.microsoft.com/office/word/2016/wordml/cid" xmlns:w16="http://schemas.microsoft.com/office/word/2018/wordml" xmlns:w16se="http://schemas.microsoft.com/office/word/2015/wordml/symex" xmlns:wpg="http://schemas.microsoft.com/office/word/2010/wordprocessingGroup" xmlns:wpi="http://schemas.microsoft.com/office/word/2010/wordprocessingInk" xmlns:wne="http://schemas.microsoft.com/office/word/2006/wordml" xmlns:wps="http://schemas.microsoft.com/office/word/2010/wordprocessingShape" mc:Ignorable="w14 w15 w16se w16cid w16 w16cex wp14">
+<w:ftr xmlns:wpc="http://schemas.microsoft.com/office/word/2010/wordprocessingCanvas" xmlns:cx="http://schemas.microsoft.com/office/drawing/2014/chartex" xmlns:cx1="http://schemas.microsoft.com/office/drawing/2015/9/8/chartex" xmlns:cx2="http://schemas.microsoft.com/office/drawing/2015/10/21/chartex" xmlns:cx3="http://schemas.microsoft.com/office/drawing/2016/5/9/chartex" xmlns:cx4="http://schemas.microsoft.com/office/drawing/2016/5/10/chartex" xmlns:cx5="http://schemas.microsoft.com/office/drawing/2016/5/11/chartex" xmlns:cx6="http://schemas.microsoft.com/office/drawing/2016/5/12/chartex" xmlns:cx7="http://schemas.microsoft.com/office/drawing/2016/5/13/chartex" xmlns:cx8="http://schemas.microsoft.com/office/drawing/2016/5/14/chartex" xmlns:mc="http://schemas.openxmlformats.org/markup-compatibility/2006" xmlns:aink="http://schemas.microsoft.com/office/drawing/2016/ink" xmlns:am3d="http://schemas.microsoft.com/office/drawing/2017/model3d" xmlns:o="urn:schemas-microsoft-com:office:office" xmlns:r="http://schemas.openxmlformats.org/officeDocument/2006/relationships" xmlns:m="http://schemas.openxmlformats.org/officeDocument/2006/math" xmlns:v="urn:schemas-microsoft-com:vml" xmlns:wp14="http://schemas.microsoft.com/office/word/2010/wordprocessingDrawing" xmlns:wp="http://schemas.openxmlformats.org/drawingml/2006/wordprocessingDrawing" xmlns:w10="urn:schemas-microsoft-com:office:word" xmlns:w="http://schemas.openxmlformats.org/wordprocessingml/2006/main" xmlns:w14="http://schemas.microsoft.com/office/word/2010/wordml" xmlns:w15="http://schemas.microsoft.com/office/word/2012/wordml" xmlns:w16cex="http://schemas.microsoft.com/office/word/2018/wordml/cex" xmlns:w16cid="http://schemas.microsoft.com/office/word/2016/wordml/cid" xmlns:w16="http://schemas.microsoft.com/office/word/2018/wordml" xmlns:w16sdtdh="http://schemas.microsoft.com/office/word/2020/wordml/sdtdatahash" xmlns:w16se="http://schemas.microsoft.com/office/word/2015/wordml/symex" xmlns:wpg="http://schemas.microsoft.com/office/word/2010/wordprocessingGroup" xmlns:wpi="http://schemas.microsoft.com/office/word/2010/wordprocessingInk" xmlns:wne="http://schemas.microsoft.com/office/word/2006/wordml" xmlns:wps="http://schemas.microsoft.com/office/word/2010/wordprocessingShape" mc:Ignorable="w14 w15 w16se w16cid w16 w16cex w16sdtdh wp14">
   <w:sdt>
     <w:sdtPr>
       <w:id w:val="-1492627236"/>
@@ -10752,6 +8739,7 @@
         <w:docPartUnique/>
       </w:docPartObj>
     </w:sdtPr>
+    <w:sdtEndPr/>
     <w:sdtContent>
       <w:p>
         <w:pPr>
@@ -10785,7 +8773,7 @@
 </file>
 
 <file path=word/footnotes.xml><?xml version="1.0" encoding="utf-8"?>
-<w:footnotes xmlns:wpc="http://schemas.microsoft.com/office/word/2010/wordprocessingCanvas" xmlns:cx="http://schemas.microsoft.com/office/drawing/2014/chartex" xmlns:cx1="http://schemas.microsoft.com/office/drawing/2015/9/8/chartex" xmlns:cx2="http://schemas.microsoft.com/office/drawing/2015/10/21/chartex" xmlns:cx3="http://schemas.microsoft.com/office/drawing/2016/5/9/chartex" xmlns:cx4="http://schemas.microsoft.com/office/drawing/2016/5/10/chartex" xmlns:cx5="http://schemas.microsoft.com/office/drawing/2016/5/11/chartex" xmlns:cx6="http://schemas.microsoft.com/office/drawing/2016/5/12/chartex" xmlns:cx7="http://schemas.microsoft.com/office/drawing/2016/5/13/chartex" xmlns:cx8="http://schemas.microsoft.com/office/drawing/2016/5/14/chartex" xmlns:mc="http://schemas.openxmlformats.org/markup-compatibility/2006" xmlns:aink="http://schemas.microsoft.com/office/drawing/2016/ink" xmlns:am3d="http://schemas.microsoft.com/office/drawing/2017/model3d" xmlns:o="urn:schemas-microsoft-com:office:office" xmlns:r="http://schemas.openxmlformats.org/officeDocument/2006/relationships" xmlns:m="http://schemas.openxmlformats.org/officeDocument/2006/math" xmlns:v="urn:schemas-microsoft-com:vml" xmlns:wp14="http://schemas.microsoft.com/office/word/2010/wordprocessingDrawing" xmlns:wp="http://schemas.openxmlformats.org/drawingml/2006/wordprocessingDrawing" xmlns:w10="urn:schemas-microsoft-com:office:word" xmlns:w="http://schemas.openxmlformats.org/wordprocessingml/2006/main" xmlns:w14="http://schemas.microsoft.com/office/word/2010/wordml" xmlns:w15="http://schemas.microsoft.com/office/word/2012/wordml" xmlns:w16cex="http://schemas.microsoft.com/office/word/2018/wordml/cex" xmlns:w16cid="http://schemas.microsoft.com/office/word/2016/wordml/cid" xmlns:w16="http://schemas.microsoft.com/office/word/2018/wordml" xmlns:w16se="http://schemas.microsoft.com/office/word/2015/wordml/symex" xmlns:wpg="http://schemas.microsoft.com/office/word/2010/wordprocessingGroup" xmlns:wpi="http://schemas.microsoft.com/office/word/2010/wordprocessingInk" xmlns:wne="http://schemas.microsoft.com/office/word/2006/wordml" xmlns:wps="http://schemas.microsoft.com/office/word/2010/wordprocessingShape" mc:Ignorable="w14 w15 w16se w16cid w16 w16cex wp14">
+<w:footnotes xmlns:wpc="http://schemas.microsoft.com/office/word/2010/wordprocessingCanvas" xmlns:cx="http://schemas.microsoft.com/office/drawing/2014/chartex" xmlns:cx1="http://schemas.microsoft.com/office/drawing/2015/9/8/chartex" xmlns:cx2="http://schemas.microsoft.com/office/drawing/2015/10/21/chartex" xmlns:cx3="http://schemas.microsoft.com/office/drawing/2016/5/9/chartex" xmlns:cx4="http://schemas.microsoft.com/office/drawing/2016/5/10/chartex" xmlns:cx5="http://schemas.microsoft.com/office/drawing/2016/5/11/chartex" xmlns:cx6="http://schemas.microsoft.com/office/drawing/2016/5/12/chartex" xmlns:cx7="http://schemas.microsoft.com/office/drawing/2016/5/13/chartex" xmlns:cx8="http://schemas.microsoft.com/office/drawing/2016/5/14/chartex" xmlns:mc="http://schemas.openxmlformats.org/markup-compatibility/2006" xmlns:aink="http://schemas.microsoft.com/office/drawing/2016/ink" xmlns:am3d="http://schemas.microsoft.com/office/drawing/2017/model3d" xmlns:o="urn:schemas-microsoft-com:office:office" xmlns:r="http://schemas.openxmlformats.org/officeDocument/2006/relationships" xmlns:m="http://schemas.openxmlformats.org/officeDocument/2006/math" xmlns:v="urn:schemas-microsoft-com:vml" xmlns:wp14="http://schemas.microsoft.com/office/word/2010/wordprocessingDrawing" xmlns:wp="http://schemas.openxmlformats.org/drawingml/2006/wordprocessingDrawing" xmlns:w10="urn:schemas-microsoft-com:office:word" xmlns:w="http://schemas.openxmlformats.org/wordprocessingml/2006/main" xmlns:w14="http://schemas.microsoft.com/office/word/2010/wordml" xmlns:w15="http://schemas.microsoft.com/office/word/2012/wordml" xmlns:w16cex="http://schemas.microsoft.com/office/word/2018/wordml/cex" xmlns:w16cid="http://schemas.microsoft.com/office/word/2016/wordml/cid" xmlns:w16="http://schemas.microsoft.com/office/word/2018/wordml" xmlns:w16sdtdh="http://schemas.microsoft.com/office/word/2020/wordml/sdtdatahash" xmlns:w16se="http://schemas.microsoft.com/office/word/2015/wordml/symex" xmlns:wpg="http://schemas.microsoft.com/office/word/2010/wordprocessingGroup" xmlns:wpi="http://schemas.microsoft.com/office/word/2010/wordprocessingInk" xmlns:wne="http://schemas.microsoft.com/office/word/2006/wordml" xmlns:wps="http://schemas.microsoft.com/office/word/2010/wordprocessingShape" mc:Ignorable="w14 w15 w16se w16cid w16 w16cex w16sdtdh wp14">
   <w:footnote w:type="separator" w:id="-1">
     <w:p>
       <w:r>
@@ -10804,7 +8792,7 @@
 </file>
 
 <file path=word/numbering.xml><?xml version="1.0" encoding="utf-8"?>
-<w:numbering xmlns:wpc="http://schemas.microsoft.com/office/word/2010/wordprocessingCanvas" xmlns:cx="http://schemas.microsoft.com/office/drawing/2014/chartex" xmlns:cx1="http://schemas.microsoft.com/office/drawing/2015/9/8/chartex" xmlns:cx2="http://schemas.microsoft.com/office/drawing/2015/10/21/chartex" xmlns:cx3="http://schemas.microsoft.com/office/drawing/2016/5/9/chartex" xmlns:cx4="http://schemas.microsoft.com/office/drawing/2016/5/10/chartex" xmlns:cx5="http://schemas.microsoft.com/office/drawing/2016/5/11/chartex" xmlns:cx6="http://schemas.microsoft.com/office/drawing/2016/5/12/chartex" xmlns:cx7="http://schemas.microsoft.com/office/drawing/2016/5/13/chartex" xmlns:cx8="http://schemas.microsoft.com/office/drawing/2016/5/14/chartex" xmlns:mc="http://schemas.openxmlformats.org/markup-compatibility/2006" xmlns:aink="http://schemas.microsoft.com/office/drawing/2016/ink" xmlns:am3d="http://schemas.microsoft.com/office/drawing/2017/model3d" xmlns:o="urn:schemas-microsoft-com:office:office" xmlns:r="http://schemas.openxmlformats.org/officeDocument/2006/relationships" xmlns:m="http://schemas.openxmlformats.org/officeDocument/2006/math" xmlns:v="urn:schemas-microsoft-com:vml" xmlns:wp14="http://schemas.microsoft.com/office/word/2010/wordprocessingDrawing" xmlns:wp="http://schemas.openxmlformats.org/drawingml/2006/wordprocessingDrawing" xmlns:w10="urn:schemas-microsoft-com:office:word" xmlns:w="http://schemas.openxmlformats.org/wordprocessingml/2006/main" xmlns:w14="http://schemas.microsoft.com/office/word/2010/wordml" xmlns:w15="http://schemas.microsoft.com/office/word/2012/wordml" xmlns:w16cex="http://schemas.microsoft.com/office/word/2018/wordml/cex" xmlns:w16cid="http://schemas.microsoft.com/office/word/2016/wordml/cid" xmlns:w16="http://schemas.microsoft.com/office/word/2018/wordml" xmlns:w16se="http://schemas.microsoft.com/office/word/2015/wordml/symex" xmlns:wpg="http://schemas.microsoft.com/office/word/2010/wordprocessingGroup" xmlns:wpi="http://schemas.microsoft.com/office/word/2010/wordprocessingInk" xmlns:wne="http://schemas.microsoft.com/office/word/2006/wordml" xmlns:wps="http://schemas.microsoft.com/office/word/2010/wordprocessingShape" mc:Ignorable="w14 w15 w16se w16cid w16 w16cex wp14">
+<w:numbering xmlns:wpc="http://schemas.microsoft.com/office/word/2010/wordprocessingCanvas" xmlns:cx="http://schemas.microsoft.com/office/drawing/2014/chartex" xmlns:cx1="http://schemas.microsoft.com/office/drawing/2015/9/8/chartex" xmlns:cx2="http://schemas.microsoft.com/office/drawing/2015/10/21/chartex" xmlns:cx3="http://schemas.microsoft.com/office/drawing/2016/5/9/chartex" xmlns:cx4="http://schemas.microsoft.com/office/drawing/2016/5/10/chartex" xmlns:cx5="http://schemas.microsoft.com/office/drawing/2016/5/11/chartex" xmlns:cx6="http://schemas.microsoft.com/office/drawing/2016/5/12/chartex" xmlns:cx7="http://schemas.microsoft.com/office/drawing/2016/5/13/chartex" xmlns:cx8="http://schemas.microsoft.com/office/drawing/2016/5/14/chartex" xmlns:mc="http://schemas.openxmlformats.org/markup-compatibility/2006" xmlns:aink="http://schemas.microsoft.com/office/drawing/2016/ink" xmlns:am3d="http://schemas.microsoft.com/office/drawing/2017/model3d" xmlns:o="urn:schemas-microsoft-com:office:office" xmlns:r="http://schemas.openxmlformats.org/officeDocument/2006/relationships" xmlns:m="http://schemas.openxmlformats.org/officeDocument/2006/math" xmlns:v="urn:schemas-microsoft-com:vml" xmlns:wp14="http://schemas.microsoft.com/office/word/2010/wordprocessingDrawing" xmlns:wp="http://schemas.openxmlformats.org/drawingml/2006/wordprocessingDrawing" xmlns:w10="urn:schemas-microsoft-com:office:word" xmlns:w="http://schemas.openxmlformats.org/wordprocessingml/2006/main" xmlns:w14="http://schemas.microsoft.com/office/word/2010/wordml" xmlns:w15="http://schemas.microsoft.com/office/word/2012/wordml" xmlns:w16cex="http://schemas.microsoft.com/office/word/2018/wordml/cex" xmlns:w16cid="http://schemas.microsoft.com/office/word/2016/wordml/cid" xmlns:w16="http://schemas.microsoft.com/office/word/2018/wordml" xmlns:w16sdtdh="http://schemas.microsoft.com/office/word/2020/wordml/sdtdatahash" xmlns:w16se="http://schemas.microsoft.com/office/word/2015/wordml/symex" xmlns:wpg="http://schemas.microsoft.com/office/word/2010/wordprocessingGroup" xmlns:wpi="http://schemas.microsoft.com/office/word/2010/wordprocessingInk" xmlns:wne="http://schemas.microsoft.com/office/word/2006/wordml" xmlns:wps="http://schemas.microsoft.com/office/word/2010/wordprocessingShape" mc:Ignorable="w14 w15 w16se w16cid w16 w16cex w16sdtdh wp14">
   <w:abstractNum w:abstractNumId="0" w15:restartNumberingAfterBreak="0">
     <w:nsid w:val="FFFFFF7C"/>
     <w:multiLevelType w:val="singleLevel"/>
@@ -11986,7 +9974,7 @@
 </file>
 
 <file path=word/styles.xml><?xml version="1.0" encoding="utf-8"?>
-<w:styles xmlns:mc="http://schemas.openxmlformats.org/markup-compatibility/2006" xmlns:r="http://schemas.openxmlformats.org/officeDocument/2006/relationships" xmlns:w="http://schemas.openxmlformats.org/wordprocessingml/2006/main" xmlns:w14="http://schemas.microsoft.com/office/word/2010/wordml" xmlns:w15="http://schemas.microsoft.com/office/word/2012/wordml" xmlns:w16cex="http://schemas.microsoft.com/office/word/2018/wordml/cex" xmlns:w16cid="http://schemas.microsoft.com/office/word/2016/wordml/cid" xmlns:w16="http://schemas.microsoft.com/office/word/2018/wordml" xmlns:w16se="http://schemas.microsoft.com/office/word/2015/wordml/symex" mc:Ignorable="w14 w15 w16se w16cid w16 w16cex">
+<w:styles xmlns:mc="http://schemas.openxmlformats.org/markup-compatibility/2006" xmlns:r="http://schemas.openxmlformats.org/officeDocument/2006/relationships" xmlns:w="http://schemas.openxmlformats.org/wordprocessingml/2006/main" xmlns:w14="http://schemas.microsoft.com/office/word/2010/wordml" xmlns:w15="http://schemas.microsoft.com/office/word/2012/wordml" xmlns:w16cex="http://schemas.microsoft.com/office/word/2018/wordml/cex" xmlns:w16cid="http://schemas.microsoft.com/office/word/2016/wordml/cid" xmlns:w16="http://schemas.microsoft.com/office/word/2018/wordml" xmlns:w16sdtdh="http://schemas.microsoft.com/office/word/2020/wordml/sdtdatahash" xmlns:w16se="http://schemas.microsoft.com/office/word/2015/wordml/symex" mc:Ignorable="w14 w15 w16se w16cid w16 w16cex w16sdtdh">
   <w:docDefaults>
     <w:rPrDefault>
       <w:rPr>

</xml_diff>